<commit_message>
Update Chapter 23 A Taste of the Internet.docx
</commit_message>
<xml_diff>
--- a/25 ... Chapter 23 A Taste of the Internet/Chapter 23 A Taste of the Internet.docx
+++ b/25 ... Chapter 23 A Taste of the Internet/Chapter 23 A Taste of the Internet.docx
@@ -432,15 +432,7 @@
       </w:pPr>
       <w:r>
         <w:lastRenderedPageBreak/>
-        <w:t xml:space="preserve">Winsock: The Foundation </w:t>
-      </w:r>
-      <w:proofErr w:type="gramStart"/>
-      <w:r>
-        <w:t>Of</w:t>
-      </w:r>
-      <w:proofErr w:type="gramEnd"/>
-      <w:r>
-        <w:t xml:space="preserve"> Internet Communication</w:t>
+        <w:t>Winsock: The Foundation Of Internet Communication</w:t>
       </w:r>
     </w:p>
     <w:p>
@@ -643,15 +635,7 @@
       </w:pPr>
       <w:r>
         <w:lastRenderedPageBreak/>
-        <w:t xml:space="preserve">Wininet: Simplified File Transfer </w:t>
-      </w:r>
-      <w:proofErr w:type="gramStart"/>
-      <w:r>
-        <w:t>And</w:t>
-      </w:r>
-      <w:proofErr w:type="gramEnd"/>
-      <w:r>
-        <w:t xml:space="preserve"> Web Access</w:t>
+        <w:t>Wininet: Simplified File Transfer And Web Access</w:t>
       </w:r>
     </w:p>
     <w:p>
@@ -1272,7 +1256,13 @@
     </w:p>
     <w:p>
       <w:r>
-        <w:t>WinSock supports two primary types of sockets:</w:t>
+        <w:t xml:space="preserve">WinSock supports two primary types </w:t>
+      </w:r>
+      <w:r>
+        <w:t xml:space="preserve">AND two secondary types </w:t>
+      </w:r>
+      <w:r>
+        <w:t>of sockets:</w:t>
       </w:r>
     </w:p>
     <w:p>
@@ -1562,82 +1552,207 @@
         <w:t>WinSock Functions and Data Structures</w:t>
       </w:r>
     </w:p>
-    <w:p/>
     <w:p>
       <w:r>
         <w:t>WinSock provides a comprehensive set of functions for various network operations, including:</w:t>
       </w:r>
     </w:p>
-    <w:p/>
-    <w:p>
-      <w:r>
-        <w:t>Create and manage sockets: Functions for creating, binding, and closing sockets.</w:t>
-      </w:r>
-    </w:p>
-    <w:p/>
-    <w:p>
-      <w:r>
-        <w:t>Data transfer: Functions for sending and receiving data, both in stream and datagram mode.</w:t>
-      </w:r>
-    </w:p>
-    <w:p/>
-    <w:p>
-      <w:r>
-        <w:t>Address manipulation: Functions for working with IP addresses and port numbers.</w:t>
-      </w:r>
-    </w:p>
-    <w:p/>
-    <w:p>
-      <w:r>
-        <w:t>Error handling: Functions for detecting and handling network errors.</w:t>
-      </w:r>
-    </w:p>
-    <w:p/>
-    <w:p>
-      <w:r>
-        <w:t>WinSock also defines various data structures, such as sockaddr structures for specifying socket addresses and WSADATA structure for storing WinSock version and API information.</w:t>
-      </w:r>
-    </w:p>
-    <w:p/>
-    <w:p>
-      <w:r>
+    <w:p>
+      <w:pPr>
+        <w:pStyle w:val="ListParagraph"/>
+        <w:numPr>
+          <w:ilvl w:val="0"/>
+          <w:numId w:val="4"/>
+        </w:numPr>
+      </w:pPr>
+      <w:r>
+        <w:rPr>
+          <w:color w:val="0000FF"/>
+        </w:rPr>
+        <w:t xml:space="preserve">Create and manage sockets: </w:t>
+      </w:r>
+      <w:r>
+        <w:t>Functions for creating, binding, and closing sockets.</w:t>
+      </w:r>
+    </w:p>
+    <w:p>
+      <w:pPr>
+        <w:pStyle w:val="ListParagraph"/>
+        <w:numPr>
+          <w:ilvl w:val="0"/>
+          <w:numId w:val="4"/>
+        </w:numPr>
+      </w:pPr>
+      <w:r>
+        <w:rPr>
+          <w:color w:val="0000FF"/>
+        </w:rPr>
+        <w:t xml:space="preserve">Data transfer: </w:t>
+      </w:r>
+      <w:r>
+        <w:t>Functions for sending and receiving data, both in stream and datagram mode.</w:t>
+      </w:r>
+    </w:p>
+    <w:p>
+      <w:pPr>
+        <w:pStyle w:val="ListParagraph"/>
+        <w:numPr>
+          <w:ilvl w:val="0"/>
+          <w:numId w:val="4"/>
+        </w:numPr>
+      </w:pPr>
+      <w:r>
+        <w:rPr>
+          <w:color w:val="0000FF"/>
+        </w:rPr>
+        <w:t xml:space="preserve">Address manipulation: </w:t>
+      </w:r>
+      <w:r>
+        <w:t>Functions for working with IP addresses and port numbers.</w:t>
+      </w:r>
+    </w:p>
+    <w:p>
+      <w:pPr>
+        <w:pStyle w:val="ListParagraph"/>
+        <w:numPr>
+          <w:ilvl w:val="0"/>
+          <w:numId w:val="4"/>
+        </w:numPr>
+      </w:pPr>
+      <w:r>
+        <w:rPr>
+          <w:color w:val="0000FF"/>
+        </w:rPr>
+        <w:t xml:space="preserve">Error handling: </w:t>
+      </w:r>
+      <w:r>
+        <w:t>Functions for detecting and handling network errors.</w:t>
+      </w:r>
+    </w:p>
+    <w:p>
+      <w:r>
+        <w:t xml:space="preserve">WinSock also defines various data structures, such as </w:t>
+      </w:r>
+      <w:r>
+        <w:rPr>
+          <w:color w:val="9933FF"/>
+        </w:rPr>
+        <w:t xml:space="preserve">sockaddr structures </w:t>
+      </w:r>
+      <w:r>
+        <w:t>for specifying socket addresses and WSADATA structure for storing WinSock version and API information.</w:t>
+      </w:r>
+    </w:p>
+    <w:p/>
+    <w:p/>
+    <w:p>
+      <w:pPr>
+        <w:pStyle w:val="Style2"/>
+      </w:pPr>
+      <w:r>
+        <w:lastRenderedPageBreak/>
         <w:t>Applications of WinSock</w:t>
       </w:r>
     </w:p>
-    <w:p/>
     <w:p>
       <w:r>
         <w:t>WinSock is widely used in various applications, including:</w:t>
       </w:r>
     </w:p>
-    <w:p/>
-    <w:p>
-      <w:r>
-        <w:t>Web browsers: To connect to web servers and retrieve web pages.</w:t>
-      </w:r>
-    </w:p>
-    <w:p/>
-    <w:p>
-      <w:r>
-        <w:t>Email clients: To send and receive emails from remote servers.</w:t>
-      </w:r>
-    </w:p>
-    <w:p/>
-    <w:p>
-      <w:r>
-        <w:t>File transfer protocols: To upload and download files from remote servers.</w:t>
-      </w:r>
-    </w:p>
-    <w:p/>
-    <w:p>
-      <w:r>
-        <w:t>Network games: To facilitate online multiplayer gaming experiences.</w:t>
-      </w:r>
-    </w:p>
-    <w:p/>
-    <w:p>
-      <w:r>
-        <w:t>Remote access tools: To establish remote connections to other computers for administration or support purposes.</w:t>
+    <w:p>
+      <w:pPr>
+        <w:pStyle w:val="ListParagraph"/>
+        <w:numPr>
+          <w:ilvl w:val="0"/>
+          <w:numId w:val="5"/>
+        </w:numPr>
+      </w:pPr>
+      <w:r>
+        <w:rPr>
+          <w:color w:val="CC00FF"/>
+        </w:rPr>
+        <w:t>Web browsers:</w:t>
+      </w:r>
+      <w:r>
+        <w:rPr>
+          <w:color w:val="9933FF"/>
+        </w:rPr>
+        <w:t xml:space="preserve"> </w:t>
+      </w:r>
+      <w:r>
+        <w:t>To connect to web servers and retrieve web pages.</w:t>
+      </w:r>
+    </w:p>
+    <w:p>
+      <w:pPr>
+        <w:pStyle w:val="ListParagraph"/>
+        <w:numPr>
+          <w:ilvl w:val="0"/>
+          <w:numId w:val="5"/>
+        </w:numPr>
+      </w:pPr>
+      <w:r>
+        <w:rPr>
+          <w:color w:val="CC00FF"/>
+        </w:rPr>
+        <w:t xml:space="preserve">Email clients: </w:t>
+      </w:r>
+      <w:r>
+        <w:t>To send and receive emails from remote servers.</w:t>
+      </w:r>
+    </w:p>
+    <w:p>
+      <w:pPr>
+        <w:pStyle w:val="ListParagraph"/>
+        <w:numPr>
+          <w:ilvl w:val="0"/>
+          <w:numId w:val="5"/>
+        </w:numPr>
+      </w:pPr>
+      <w:r>
+        <w:rPr>
+          <w:color w:val="CC00FF"/>
+        </w:rPr>
+        <w:t xml:space="preserve">File transfer protocols: </w:t>
+      </w:r>
+      <w:r>
+        <w:t>To upload and download files from remote servers.</w:t>
+      </w:r>
+    </w:p>
+    <w:p>
+      <w:pPr>
+        <w:pStyle w:val="ListParagraph"/>
+        <w:numPr>
+          <w:ilvl w:val="0"/>
+          <w:numId w:val="5"/>
+        </w:numPr>
+      </w:pPr>
+      <w:r>
+        <w:rPr>
+          <w:color w:val="CC00FF"/>
+        </w:rPr>
+        <w:t xml:space="preserve">Network games: </w:t>
+      </w:r>
+      <w:r>
+        <w:t>To facilitate online multiplayer gaming experiences.</w:t>
+      </w:r>
+    </w:p>
+    <w:p>
+      <w:pPr>
+        <w:pStyle w:val="ListParagraph"/>
+        <w:numPr>
+          <w:ilvl w:val="0"/>
+          <w:numId w:val="5"/>
+        </w:numPr>
+      </w:pPr>
+      <w:r>
+        <w:rPr>
+          <w:color w:val="CC00FF"/>
+        </w:rPr>
+        <w:t xml:space="preserve">Remote access tools: </w:t>
+      </w:r>
+      <w:r>
+        <w:t>To establish remote connections to other computers for administration or support purposes.</w:t>
       </w:r>
     </w:p>
     <w:p/>
@@ -1690,6 +1805,119 @@
 <file path=word/numbering.xml><?xml version="1.0" encoding="utf-8"?>
 <w:numbering xmlns:wpc="http://schemas.microsoft.com/office/word/2010/wordprocessingCanvas" xmlns:cx="http://schemas.microsoft.com/office/drawing/2014/chartex" xmlns:cx1="http://schemas.microsoft.com/office/drawing/2015/9/8/chartex" xmlns:cx2="http://schemas.microsoft.com/office/drawing/2015/10/21/chartex" xmlns:cx3="http://schemas.microsoft.com/office/drawing/2016/5/9/chartex" xmlns:cx4="http://schemas.microsoft.com/office/drawing/2016/5/10/chartex" xmlns:cx5="http://schemas.microsoft.com/office/drawing/2016/5/11/chartex" xmlns:cx6="http://schemas.microsoft.com/office/drawing/2016/5/12/chartex" xmlns:cx7="http://schemas.microsoft.com/office/drawing/2016/5/13/chartex" xmlns:cx8="http://schemas.microsoft.com/office/drawing/2016/5/14/chartex" xmlns:mc="http://schemas.openxmlformats.org/markup-compatibility/2006" xmlns:aink="http://schemas.microsoft.com/office/drawing/2016/ink" xmlns:am3d="http://schemas.microsoft.com/office/drawing/2017/model3d" xmlns:o="urn:schemas-microsoft-com:office:office" xmlns:r="http://schemas.openxmlformats.org/officeDocument/2006/relationships" xmlns:m="http://schemas.openxmlformats.org/officeDocument/2006/math" xmlns:v="urn:schemas-microsoft-com:vml" xmlns:wp14="http://schemas.microsoft.com/office/word/2010/wordprocessingDrawing" xmlns:wp="http://schemas.openxmlformats.org/drawingml/2006/wordprocessingDrawing" xmlns:w10="urn:schemas-microsoft-com:office:word" xmlns:w="http://schemas.openxmlformats.org/wordprocessingml/2006/main" xmlns:w14="http://schemas.microsoft.com/office/word/2010/wordml" xmlns:w15="http://schemas.microsoft.com/office/word/2012/wordml" xmlns:w16cex="http://schemas.microsoft.com/office/word/2018/wordml/cex" xmlns:w16cid="http://schemas.microsoft.com/office/word/2016/wordml/cid" xmlns:w16="http://schemas.microsoft.com/office/word/2018/wordml" xmlns:w16sdtdh="http://schemas.microsoft.com/office/word/2020/wordml/sdtdatahash" xmlns:w16se="http://schemas.microsoft.com/office/word/2015/wordml/symex" xmlns:wpg="http://schemas.microsoft.com/office/word/2010/wordprocessingGroup" xmlns:wpi="http://schemas.microsoft.com/office/word/2010/wordprocessingInk" xmlns:wne="http://schemas.microsoft.com/office/word/2006/wordml" xmlns:wps="http://schemas.microsoft.com/office/word/2010/wordprocessingShape" mc:Ignorable="w14 w15 w16se w16cid w16 w16cex w16sdtdh wp14">
   <w:abstractNum w:abstractNumId="0" w15:restartNumberingAfterBreak="0">
+    <w:nsid w:val="0AB4433A"/>
+    <w:multiLevelType w:val="hybridMultilevel"/>
+    <w:tmpl w:val="88EC698C"/>
+    <w:lvl w:ilvl="0" w:tplc="04090001">
+      <w:start w:val="1"/>
+      <w:numFmt w:val="bullet"/>
+      <w:lvlText w:val=""/>
+      <w:lvlJc w:val="left"/>
+      <w:pPr>
+        <w:ind w:left="720" w:hanging="360"/>
+      </w:pPr>
+      <w:rPr>
+        <w:rFonts w:ascii="Symbol" w:hAnsi="Symbol" w:hint="default"/>
+      </w:rPr>
+    </w:lvl>
+    <w:lvl w:ilvl="1" w:tplc="04090003" w:tentative="1">
+      <w:start w:val="1"/>
+      <w:numFmt w:val="bullet"/>
+      <w:lvlText w:val="o"/>
+      <w:lvlJc w:val="left"/>
+      <w:pPr>
+        <w:ind w:left="1440" w:hanging="360"/>
+      </w:pPr>
+      <w:rPr>
+        <w:rFonts w:ascii="Courier New" w:hAnsi="Courier New" w:cs="Courier New" w:hint="default"/>
+      </w:rPr>
+    </w:lvl>
+    <w:lvl w:ilvl="2" w:tplc="04090005" w:tentative="1">
+      <w:start w:val="1"/>
+      <w:numFmt w:val="bullet"/>
+      <w:lvlText w:val=""/>
+      <w:lvlJc w:val="left"/>
+      <w:pPr>
+        <w:ind w:left="2160" w:hanging="360"/>
+      </w:pPr>
+      <w:rPr>
+        <w:rFonts w:ascii="Wingdings" w:hAnsi="Wingdings" w:hint="default"/>
+      </w:rPr>
+    </w:lvl>
+    <w:lvl w:ilvl="3" w:tplc="04090001" w:tentative="1">
+      <w:start w:val="1"/>
+      <w:numFmt w:val="bullet"/>
+      <w:lvlText w:val=""/>
+      <w:lvlJc w:val="left"/>
+      <w:pPr>
+        <w:ind w:left="2880" w:hanging="360"/>
+      </w:pPr>
+      <w:rPr>
+        <w:rFonts w:ascii="Symbol" w:hAnsi="Symbol" w:hint="default"/>
+      </w:rPr>
+    </w:lvl>
+    <w:lvl w:ilvl="4" w:tplc="04090003" w:tentative="1">
+      <w:start w:val="1"/>
+      <w:numFmt w:val="bullet"/>
+      <w:lvlText w:val="o"/>
+      <w:lvlJc w:val="left"/>
+      <w:pPr>
+        <w:ind w:left="3600" w:hanging="360"/>
+      </w:pPr>
+      <w:rPr>
+        <w:rFonts w:ascii="Courier New" w:hAnsi="Courier New" w:cs="Courier New" w:hint="default"/>
+      </w:rPr>
+    </w:lvl>
+    <w:lvl w:ilvl="5" w:tplc="04090005" w:tentative="1">
+      <w:start w:val="1"/>
+      <w:numFmt w:val="bullet"/>
+      <w:lvlText w:val=""/>
+      <w:lvlJc w:val="left"/>
+      <w:pPr>
+        <w:ind w:left="4320" w:hanging="360"/>
+      </w:pPr>
+      <w:rPr>
+        <w:rFonts w:ascii="Wingdings" w:hAnsi="Wingdings" w:hint="default"/>
+      </w:rPr>
+    </w:lvl>
+    <w:lvl w:ilvl="6" w:tplc="04090001" w:tentative="1">
+      <w:start w:val="1"/>
+      <w:numFmt w:val="bullet"/>
+      <w:lvlText w:val=""/>
+      <w:lvlJc w:val="left"/>
+      <w:pPr>
+        <w:ind w:left="5040" w:hanging="360"/>
+      </w:pPr>
+      <w:rPr>
+        <w:rFonts w:ascii="Symbol" w:hAnsi="Symbol" w:hint="default"/>
+      </w:rPr>
+    </w:lvl>
+    <w:lvl w:ilvl="7" w:tplc="04090003" w:tentative="1">
+      <w:start w:val="1"/>
+      <w:numFmt w:val="bullet"/>
+      <w:lvlText w:val="o"/>
+      <w:lvlJc w:val="left"/>
+      <w:pPr>
+        <w:ind w:left="5760" w:hanging="360"/>
+      </w:pPr>
+      <w:rPr>
+        <w:rFonts w:ascii="Courier New" w:hAnsi="Courier New" w:cs="Courier New" w:hint="default"/>
+      </w:rPr>
+    </w:lvl>
+    <w:lvl w:ilvl="8" w:tplc="04090005" w:tentative="1">
+      <w:start w:val="1"/>
+      <w:numFmt w:val="bullet"/>
+      <w:lvlText w:val=""/>
+      <w:lvlJc w:val="left"/>
+      <w:pPr>
+        <w:ind w:left="6480" w:hanging="360"/>
+      </w:pPr>
+      <w:rPr>
+        <w:rFonts w:ascii="Wingdings" w:hAnsi="Wingdings" w:hint="default"/>
+      </w:rPr>
+    </w:lvl>
+  </w:abstractNum>
+  <w:abstractNum w:abstractNumId="1" w15:restartNumberingAfterBreak="0">
     <w:nsid w:val="324A0C7B"/>
     <w:multiLevelType w:val="hybridMultilevel"/>
     <w:tmpl w:val="FC62CF1C"/>
@@ -1802,7 +2030,7 @@
       </w:rPr>
     </w:lvl>
   </w:abstractNum>
-  <w:abstractNum w:abstractNumId="1" w15:restartNumberingAfterBreak="0">
+  <w:abstractNum w:abstractNumId="2" w15:restartNumberingAfterBreak="0">
     <w:nsid w:val="3654625C"/>
     <w:multiLevelType w:val="hybridMultilevel"/>
     <w:tmpl w:val="80C47F7A"/>
@@ -1915,11 +2143,195 @@
       </w:rPr>
     </w:lvl>
   </w:abstractNum>
+  <w:abstractNum w:abstractNumId="3" w15:restartNumberingAfterBreak="0">
+    <w:nsid w:val="533C5B8F"/>
+    <w:multiLevelType w:val="hybridMultilevel"/>
+    <w:tmpl w:val="A9709734"/>
+    <w:lvl w:ilvl="0" w:tplc="04090001">
+      <w:start w:val="1"/>
+      <w:numFmt w:val="bullet"/>
+      <w:lvlText w:val=""/>
+      <w:lvlJc w:val="left"/>
+      <w:pPr>
+        <w:ind w:left="720" w:hanging="360"/>
+      </w:pPr>
+      <w:rPr>
+        <w:rFonts w:ascii="Symbol" w:hAnsi="Symbol" w:hint="default"/>
+      </w:rPr>
+    </w:lvl>
+    <w:lvl w:ilvl="1" w:tplc="04090019" w:tentative="1">
+      <w:start w:val="1"/>
+      <w:numFmt w:val="lowerLetter"/>
+      <w:lvlText w:val="%2."/>
+      <w:lvlJc w:val="left"/>
+      <w:pPr>
+        <w:ind w:left="1440" w:hanging="360"/>
+      </w:pPr>
+    </w:lvl>
+    <w:lvl w:ilvl="2" w:tplc="0409001B" w:tentative="1">
+      <w:start w:val="1"/>
+      <w:numFmt w:val="lowerRoman"/>
+      <w:lvlText w:val="%3."/>
+      <w:lvlJc w:val="right"/>
+      <w:pPr>
+        <w:ind w:left="2160" w:hanging="180"/>
+      </w:pPr>
+    </w:lvl>
+    <w:lvl w:ilvl="3" w:tplc="0409000F" w:tentative="1">
+      <w:start w:val="1"/>
+      <w:numFmt w:val="decimal"/>
+      <w:lvlText w:val="%4."/>
+      <w:lvlJc w:val="left"/>
+      <w:pPr>
+        <w:ind w:left="2880" w:hanging="360"/>
+      </w:pPr>
+    </w:lvl>
+    <w:lvl w:ilvl="4" w:tplc="04090019" w:tentative="1">
+      <w:start w:val="1"/>
+      <w:numFmt w:val="lowerLetter"/>
+      <w:lvlText w:val="%5."/>
+      <w:lvlJc w:val="left"/>
+      <w:pPr>
+        <w:ind w:left="3600" w:hanging="360"/>
+      </w:pPr>
+    </w:lvl>
+    <w:lvl w:ilvl="5" w:tplc="0409001B" w:tentative="1">
+      <w:start w:val="1"/>
+      <w:numFmt w:val="lowerRoman"/>
+      <w:lvlText w:val="%6."/>
+      <w:lvlJc w:val="right"/>
+      <w:pPr>
+        <w:ind w:left="4320" w:hanging="180"/>
+      </w:pPr>
+    </w:lvl>
+    <w:lvl w:ilvl="6" w:tplc="0409000F" w:tentative="1">
+      <w:start w:val="1"/>
+      <w:numFmt w:val="decimal"/>
+      <w:lvlText w:val="%7."/>
+      <w:lvlJc w:val="left"/>
+      <w:pPr>
+        <w:ind w:left="5040" w:hanging="360"/>
+      </w:pPr>
+    </w:lvl>
+    <w:lvl w:ilvl="7" w:tplc="04090019" w:tentative="1">
+      <w:start w:val="1"/>
+      <w:numFmt w:val="lowerLetter"/>
+      <w:lvlText w:val="%8."/>
+      <w:lvlJc w:val="left"/>
+      <w:pPr>
+        <w:ind w:left="5760" w:hanging="360"/>
+      </w:pPr>
+    </w:lvl>
+    <w:lvl w:ilvl="8" w:tplc="0409001B" w:tentative="1">
+      <w:start w:val="1"/>
+      <w:numFmt w:val="lowerRoman"/>
+      <w:lvlText w:val="%9."/>
+      <w:lvlJc w:val="right"/>
+      <w:pPr>
+        <w:ind w:left="6480" w:hanging="180"/>
+      </w:pPr>
+    </w:lvl>
+  </w:abstractNum>
+  <w:abstractNum w:abstractNumId="4" w15:restartNumberingAfterBreak="0">
+    <w:nsid w:val="543718C5"/>
+    <w:multiLevelType w:val="hybridMultilevel"/>
+    <w:tmpl w:val="0BAE5642"/>
+    <w:lvl w:ilvl="0" w:tplc="0409000F">
+      <w:start w:val="1"/>
+      <w:numFmt w:val="decimal"/>
+      <w:lvlText w:val="%1."/>
+      <w:lvlJc w:val="left"/>
+      <w:pPr>
+        <w:ind w:left="720" w:hanging="360"/>
+      </w:pPr>
+    </w:lvl>
+    <w:lvl w:ilvl="1" w:tplc="04090019" w:tentative="1">
+      <w:start w:val="1"/>
+      <w:numFmt w:val="lowerLetter"/>
+      <w:lvlText w:val="%2."/>
+      <w:lvlJc w:val="left"/>
+      <w:pPr>
+        <w:ind w:left="1440" w:hanging="360"/>
+      </w:pPr>
+    </w:lvl>
+    <w:lvl w:ilvl="2" w:tplc="0409001B" w:tentative="1">
+      <w:start w:val="1"/>
+      <w:numFmt w:val="lowerRoman"/>
+      <w:lvlText w:val="%3."/>
+      <w:lvlJc w:val="right"/>
+      <w:pPr>
+        <w:ind w:left="2160" w:hanging="180"/>
+      </w:pPr>
+    </w:lvl>
+    <w:lvl w:ilvl="3" w:tplc="0409000F" w:tentative="1">
+      <w:start w:val="1"/>
+      <w:numFmt w:val="decimal"/>
+      <w:lvlText w:val="%4."/>
+      <w:lvlJc w:val="left"/>
+      <w:pPr>
+        <w:ind w:left="2880" w:hanging="360"/>
+      </w:pPr>
+    </w:lvl>
+    <w:lvl w:ilvl="4" w:tplc="04090019" w:tentative="1">
+      <w:start w:val="1"/>
+      <w:numFmt w:val="lowerLetter"/>
+      <w:lvlText w:val="%5."/>
+      <w:lvlJc w:val="left"/>
+      <w:pPr>
+        <w:ind w:left="3600" w:hanging="360"/>
+      </w:pPr>
+    </w:lvl>
+    <w:lvl w:ilvl="5" w:tplc="0409001B" w:tentative="1">
+      <w:start w:val="1"/>
+      <w:numFmt w:val="lowerRoman"/>
+      <w:lvlText w:val="%6."/>
+      <w:lvlJc w:val="right"/>
+      <w:pPr>
+        <w:ind w:left="4320" w:hanging="180"/>
+      </w:pPr>
+    </w:lvl>
+    <w:lvl w:ilvl="6" w:tplc="0409000F" w:tentative="1">
+      <w:start w:val="1"/>
+      <w:numFmt w:val="decimal"/>
+      <w:lvlText w:val="%7."/>
+      <w:lvlJc w:val="left"/>
+      <w:pPr>
+        <w:ind w:left="5040" w:hanging="360"/>
+      </w:pPr>
+    </w:lvl>
+    <w:lvl w:ilvl="7" w:tplc="04090019" w:tentative="1">
+      <w:start w:val="1"/>
+      <w:numFmt w:val="lowerLetter"/>
+      <w:lvlText w:val="%8."/>
+      <w:lvlJc w:val="left"/>
+      <w:pPr>
+        <w:ind w:left="5760" w:hanging="360"/>
+      </w:pPr>
+    </w:lvl>
+    <w:lvl w:ilvl="8" w:tplc="0409001B" w:tentative="1">
+      <w:start w:val="1"/>
+      <w:numFmt w:val="lowerRoman"/>
+      <w:lvlText w:val="%9."/>
+      <w:lvlJc w:val="right"/>
+      <w:pPr>
+        <w:ind w:left="6480" w:hanging="180"/>
+      </w:pPr>
+    </w:lvl>
+  </w:abstractNum>
   <w:num w:numId="1">
-    <w:abstractNumId w:val="0"/>
+    <w:abstractNumId w:val="1"/>
   </w:num>
   <w:num w:numId="2">
-    <w:abstractNumId w:val="1"/>
+    <w:abstractNumId w:val="2"/>
+  </w:num>
+  <w:num w:numId="3">
+    <w:abstractNumId w:val="4"/>
+  </w:num>
+  <w:num w:numId="4">
+    <w:abstractNumId w:val="3"/>
+  </w:num>
+  <w:num w:numId="5">
+    <w:abstractNumId w:val="0"/>
   </w:num>
 </w:numbering>
 </file>

</xml_diff>

<commit_message>
Chapter 23 Final Chapter
A taste of the Internet. The book is now done, go ahead and practice. Bye!
</commit_message>
<xml_diff>
--- a/25 ... Chapter 23 A Taste of the Internet/Chapter 23 A Taste of the Internet.docx
+++ b/25 ... Chapter 23 A Taste of the Internet/Chapter 23 A Taste of the Internet.docx
@@ -47,7 +47,7 @@
                     </pic:cNvPicPr>
                   </pic:nvPicPr>
                   <pic:blipFill>
-                    <a:blip r:embed="rId5">
+                    <a:blip r:embed="rId7">
                       <a:extLst>
                         <a:ext uri="{28A0092B-C50C-407E-A947-70E740481C1C}">
                           <a14:useLocalDpi xmlns:a14="http://schemas.microsoft.com/office/drawing/2010/main" val="0"/>
@@ -116,7 +116,7 @@
                     </pic:cNvPicPr>
                   </pic:nvPicPr>
                   <pic:blipFill>
-                    <a:blip r:embed="rId6">
+                    <a:blip r:embed="rId8">
                       <a:extLst>
                         <a:ext uri="{28A0092B-C50C-407E-A947-70E740481C1C}">
                           <a14:useLocalDpi xmlns:a14="http://schemas.microsoft.com/office/drawing/2010/main" val="0"/>
@@ -185,7 +185,7 @@
                     </pic:cNvPicPr>
                   </pic:nvPicPr>
                   <pic:blipFill>
-                    <a:blip r:embed="rId7">
+                    <a:blip r:embed="rId9">
                       <a:extLst>
                         <a:ext uri="{28A0092B-C50C-407E-A947-70E740481C1C}">
                           <a14:useLocalDpi xmlns:a14="http://schemas.microsoft.com/office/drawing/2010/main" val="0"/>
@@ -255,7 +255,7 @@
                     </pic:cNvPicPr>
                   </pic:nvPicPr>
                   <pic:blipFill>
-                    <a:blip r:embed="rId8">
+                    <a:blip r:embed="rId10">
                       <a:extLst>
                         <a:ext uri="{28A0092B-C50C-407E-A947-70E740481C1C}">
                           <a14:useLocalDpi xmlns:a14="http://schemas.microsoft.com/office/drawing/2010/main" val="0"/>
@@ -335,7 +335,7 @@
                     </pic:cNvPicPr>
                   </pic:nvPicPr>
                   <pic:blipFill>
-                    <a:blip r:embed="rId9" cstate="print">
+                    <a:blip r:embed="rId11" cstate="print">
                       <a:extLst>
                         <a:ext uri="{28A0092B-C50C-407E-A947-70E740481C1C}">
                           <a14:useLocalDpi xmlns:a14="http://schemas.microsoft.com/office/drawing/2010/main" val="0"/>
@@ -391,7 +391,7 @@
                     </pic:cNvPicPr>
                   </pic:nvPicPr>
                   <pic:blipFill>
-                    <a:blip r:embed="rId10">
+                    <a:blip r:embed="rId12">
                       <a:extLst>
                         <a:ext uri="{28A0092B-C50C-407E-A947-70E740481C1C}">
                           <a14:useLocalDpi xmlns:a14="http://schemas.microsoft.com/office/drawing/2010/main" val="0"/>
@@ -432,7 +432,15 @@
       </w:pPr>
       <w:r>
         <w:lastRenderedPageBreak/>
-        <w:t>Winsock: The Foundation Of Internet Communication</w:t>
+        <w:t xml:space="preserve">Winsock: The Foundation </w:t>
+      </w:r>
+      <w:proofErr w:type="gramStart"/>
+      <w:r>
+        <w:t>Of</w:t>
+      </w:r>
+      <w:proofErr w:type="gramEnd"/>
+      <w:r>
+        <w:t xml:space="preserve"> Internet Communication</w:t>
       </w:r>
     </w:p>
     <w:p>
@@ -469,7 +477,7 @@
                     </pic:cNvPicPr>
                   </pic:nvPicPr>
                   <pic:blipFill>
-                    <a:blip r:embed="rId11" cstate="print">
+                    <a:blip r:embed="rId13" cstate="print">
                       <a:extLst>
                         <a:ext uri="{28A0092B-C50C-407E-A947-70E740481C1C}">
                           <a14:useLocalDpi xmlns:a14="http://schemas.microsoft.com/office/drawing/2010/main" val="0"/>
@@ -538,7 +546,7 @@
                     </pic:cNvPicPr>
                   </pic:nvPicPr>
                   <pic:blipFill>
-                    <a:blip r:embed="rId12">
+                    <a:blip r:embed="rId14">
                       <a:extLst>
                         <a:ext uri="{28A0092B-C50C-407E-A947-70E740481C1C}">
                           <a14:useLocalDpi xmlns:a14="http://schemas.microsoft.com/office/drawing/2010/main" val="0"/>
@@ -594,7 +602,7 @@
                     </pic:cNvPicPr>
                   </pic:nvPicPr>
                   <pic:blipFill>
-                    <a:blip r:embed="rId13">
+                    <a:blip r:embed="rId15">
                       <a:extLst>
                         <a:ext uri="{28A0092B-C50C-407E-A947-70E740481C1C}">
                           <a14:useLocalDpi xmlns:a14="http://schemas.microsoft.com/office/drawing/2010/main" val="0"/>
@@ -635,7 +643,15 @@
       </w:pPr>
       <w:r>
         <w:lastRenderedPageBreak/>
-        <w:t>Wininet: Simplified File Transfer And Web Access</w:t>
+        <w:t xml:space="preserve">Wininet: Simplified File Transfer </w:t>
+      </w:r>
+      <w:proofErr w:type="gramStart"/>
+      <w:r>
+        <w:t>And</w:t>
+      </w:r>
+      <w:proofErr w:type="gramEnd"/>
+      <w:r>
+        <w:t xml:space="preserve"> Web Access</w:t>
       </w:r>
     </w:p>
     <w:p>
@@ -672,7 +688,7 @@
                     </pic:cNvPicPr>
                   </pic:nvPicPr>
                   <pic:blipFill>
-                    <a:blip r:embed="rId14" cstate="print">
+                    <a:blip r:embed="rId16" cstate="print">
                       <a:extLst>
                         <a:ext uri="{28A0092B-C50C-407E-A947-70E740481C1C}">
                           <a14:useLocalDpi xmlns:a14="http://schemas.microsoft.com/office/drawing/2010/main" val="0"/>
@@ -780,7 +796,7 @@
                     </pic:cNvPicPr>
                   </pic:nvPicPr>
                   <pic:blipFill>
-                    <a:blip r:embed="rId15" cstate="print">
+                    <a:blip r:embed="rId17" cstate="print">
                       <a:extLst>
                         <a:ext uri="{28A0092B-C50C-407E-A947-70E740481C1C}">
                           <a14:useLocalDpi xmlns:a14="http://schemas.microsoft.com/office/drawing/2010/main" val="0"/>
@@ -856,7 +872,7 @@
                     </pic:cNvPicPr>
                   </pic:nvPicPr>
                   <pic:blipFill>
-                    <a:blip r:embed="rId16">
+                    <a:blip r:embed="rId18">
                       <a:extLst>
                         <a:ext uri="{28A0092B-C50C-407E-A947-70E740481C1C}">
                           <a14:useLocalDpi xmlns:a14="http://schemas.microsoft.com/office/drawing/2010/main" val="0"/>
@@ -924,7 +940,7 @@
                     </pic:cNvPicPr>
                   </pic:nvPicPr>
                   <pic:blipFill>
-                    <a:blip r:embed="rId17" cstate="print">
+                    <a:blip r:embed="rId19" cstate="print">
                       <a:extLst>
                         <a:ext uri="{28A0092B-C50C-407E-A947-70E740481C1C}">
                           <a14:useLocalDpi xmlns:a14="http://schemas.microsoft.com/office/drawing/2010/main" val="0"/>
@@ -1006,7 +1022,7 @@
                     </pic:cNvPicPr>
                   </pic:nvPicPr>
                   <pic:blipFill>
-                    <a:blip r:embed="rId18">
+                    <a:blip r:embed="rId20">
                       <a:extLst>
                         <a:ext uri="{28A0092B-C50C-407E-A947-70E740481C1C}">
                           <a14:useLocalDpi xmlns:a14="http://schemas.microsoft.com/office/drawing/2010/main" val="0"/>
@@ -1070,7 +1086,7 @@
                     <pic:cNvPicPr/>
                   </pic:nvPicPr>
                   <pic:blipFill>
-                    <a:blip r:embed="rId19"/>
+                    <a:blip r:embed="rId21"/>
                     <a:stretch>
                       <a:fillRect/>
                     </a:stretch>
@@ -1137,7 +1153,7 @@
                     </pic:cNvPicPr>
                   </pic:nvPicPr>
                   <pic:blipFill>
-                    <a:blip r:embed="rId20" cstate="print">
+                    <a:blip r:embed="rId22" cstate="print">
                       <a:extLst>
                         <a:ext uri="{28A0092B-C50C-407E-A947-70E740481C1C}">
                           <a14:useLocalDpi xmlns:a14="http://schemas.microsoft.com/office/drawing/2010/main" val="0"/>
@@ -1206,7 +1222,7 @@
                     </pic:cNvPicPr>
                   </pic:nvPicPr>
                   <pic:blipFill>
-                    <a:blip r:embed="rId21">
+                    <a:blip r:embed="rId23">
                       <a:extLst>
                         <a:ext uri="{28A0092B-C50C-407E-A947-70E740481C1C}">
                           <a14:useLocalDpi xmlns:a14="http://schemas.microsoft.com/office/drawing/2010/main" val="0"/>
@@ -1288,7 +1304,7 @@
                     </pic:cNvPicPr>
                   </pic:nvPicPr>
                   <pic:blipFill>
-                    <a:blip r:embed="rId22">
+                    <a:blip r:embed="rId24">
                       <a:extLst>
                         <a:ext uri="{28A0092B-C50C-407E-A947-70E740481C1C}">
                           <a14:useLocalDpi xmlns:a14="http://schemas.microsoft.com/office/drawing/2010/main" val="0"/>
@@ -1463,7 +1479,7 @@
                     <pic:cNvPicPr/>
                   </pic:nvPicPr>
                   <pic:blipFill>
-                    <a:blip r:embed="rId23"/>
+                    <a:blip r:embed="rId25"/>
                     <a:stretch>
                       <a:fillRect/>
                     </a:stretch>
@@ -1800,7 +1816,7 @@
                     </pic:cNvPicPr>
                   </pic:nvPicPr>
                   <pic:blipFill>
-                    <a:blip r:embed="rId24">
+                    <a:blip r:embed="rId26">
                       <a:extLst>
                         <a:ext uri="{28A0092B-C50C-407E-A947-70E740481C1C}">
                           <a14:useLocalDpi xmlns:a14="http://schemas.microsoft.com/office/drawing/2010/main" val="0"/>
@@ -1871,7 +1887,7 @@
                     </pic:cNvPicPr>
                   </pic:nvPicPr>
                   <pic:blipFill>
-                    <a:blip r:embed="rId25" cstate="print">
+                    <a:blip r:embed="rId27" cstate="print">
                       <a:extLst>
                         <a:ext uri="{28A0092B-C50C-407E-A947-70E740481C1C}">
                           <a14:useLocalDpi xmlns:a14="http://schemas.microsoft.com/office/drawing/2010/main" val="0"/>
@@ -1953,7 +1969,7 @@
                     </pic:cNvPicPr>
                   </pic:nvPicPr>
                   <pic:blipFill>
-                    <a:blip r:embed="rId26">
+                    <a:blip r:embed="rId28">
                       <a:extLst>
                         <a:ext uri="{28A0092B-C50C-407E-A947-70E740481C1C}">
                           <a14:useLocalDpi xmlns:a14="http://schemas.microsoft.com/office/drawing/2010/main" val="0"/>
@@ -2048,7 +2064,7 @@
                     </pic:cNvPicPr>
                   </pic:nvPicPr>
                   <pic:blipFill>
-                    <a:blip r:embed="rId27" cstate="print">
+                    <a:blip r:embed="rId29" cstate="print">
                       <a:extLst>
                         <a:ext uri="{28A0092B-C50C-407E-A947-70E740481C1C}">
                           <a14:useLocalDpi xmlns:a14="http://schemas.microsoft.com/office/drawing/2010/main" val="0"/>
@@ -2123,7 +2139,7 @@
                     <pic:cNvPicPr/>
                   </pic:nvPicPr>
                   <pic:blipFill>
-                    <a:blip r:embed="rId28"/>
+                    <a:blip r:embed="rId30"/>
                     <a:stretch>
                       <a:fillRect/>
                     </a:stretch>
@@ -2178,7 +2194,7 @@
                     </pic:cNvPicPr>
                   </pic:nvPicPr>
                   <pic:blipFill>
-                    <a:blip r:embed="rId29" cstate="print">
+                    <a:blip r:embed="rId31" cstate="print">
                       <a:extLst>
                         <a:ext uri="{28A0092B-C50C-407E-A947-70E740481C1C}">
                           <a14:useLocalDpi xmlns:a14="http://schemas.microsoft.com/office/drawing/2010/main" val="0"/>
@@ -2245,7 +2261,7 @@
                     </pic:cNvPicPr>
                   </pic:nvPicPr>
                   <pic:blipFill>
-                    <a:blip r:embed="rId30" cstate="print">
+                    <a:blip r:embed="rId32" cstate="print">
                       <a:extLst>
                         <a:ext uri="{28A0092B-C50C-407E-A947-70E740481C1C}">
                           <a14:useLocalDpi xmlns:a14="http://schemas.microsoft.com/office/drawing/2010/main" val="0"/>
@@ -2556,7 +2572,7 @@
                     <pic:cNvPicPr/>
                   </pic:nvPicPr>
                   <pic:blipFill>
-                    <a:blip r:embed="rId31"/>
+                    <a:blip r:embed="rId33"/>
                     <a:stretch>
                       <a:fillRect/>
                     </a:stretch>
@@ -2667,112 +2683,6 @@
             <wp:extent cx="4184294" cy="364607"/>
             <wp:effectExtent l="0" t="0" r="6985" b="0"/>
             <wp:docPr id="31" name="Picture 31"/>
-            <wp:cNvGraphicFramePr>
-              <a:graphicFrameLocks xmlns:a="http://schemas.openxmlformats.org/drawingml/2006/main" noChangeAspect="1"/>
-            </wp:cNvGraphicFramePr>
-            <a:graphic xmlns:a="http://schemas.openxmlformats.org/drawingml/2006/main">
-              <a:graphicData uri="http://schemas.openxmlformats.org/drawingml/2006/picture">
-                <pic:pic xmlns:pic="http://schemas.openxmlformats.org/drawingml/2006/picture">
-                  <pic:nvPicPr>
-                    <pic:cNvPr id="1" name=""/>
-                    <pic:cNvPicPr/>
-                  </pic:nvPicPr>
-                  <pic:blipFill>
-                    <a:blip r:embed="rId32"/>
-                    <a:stretch>
-                      <a:fillRect/>
-                    </a:stretch>
-                  </pic:blipFill>
-                  <pic:spPr>
-                    <a:xfrm>
-                      <a:off x="0" y="0"/>
-                      <a:ext cx="4189322" cy="365045"/>
-                    </a:xfrm>
-                    <a:prstGeom prst="rect">
-                      <a:avLst/>
-                    </a:prstGeom>
-                  </pic:spPr>
-                </pic:pic>
-              </a:graphicData>
-            </a:graphic>
-          </wp:inline>
-        </w:drawing>
-      </w:r>
-    </w:p>
-    <w:p>
-      <w:r>
-        <w:rPr>
-          <w:color w:val="0000FF"/>
-        </w:rPr>
-        <w:t xml:space="preserve">Socket Creation: </w:t>
-      </w:r>
-      <w:r>
-        <w:t>Create a socket using the socket function. This function takes three arguments: the address family, the socket type, and the protocol. The NETTIME program uses the AF_INET address family, the SOCK_STREAM socket type, and the IPPROTO_TCP protocol.</w:t>
-      </w:r>
-    </w:p>
-    <w:p>
-      <w:r>
-        <w:rPr>
-          <w:noProof/>
-        </w:rPr>
-        <w:drawing>
-          <wp:inline distT="0" distB="0" distL="0" distR="0" wp14:anchorId="440ACD9A" wp14:editId="7F8F5458">
-            <wp:extent cx="4689043" cy="345418"/>
-            <wp:effectExtent l="0" t="0" r="0" b="0"/>
-            <wp:docPr id="32" name="Picture 32"/>
-            <wp:cNvGraphicFramePr>
-              <a:graphicFrameLocks xmlns:a="http://schemas.openxmlformats.org/drawingml/2006/main" noChangeAspect="1"/>
-            </wp:cNvGraphicFramePr>
-            <a:graphic xmlns:a="http://schemas.openxmlformats.org/drawingml/2006/main">
-              <a:graphicData uri="http://schemas.openxmlformats.org/drawingml/2006/picture">
-                <pic:pic xmlns:pic="http://schemas.openxmlformats.org/drawingml/2006/picture">
-                  <pic:nvPicPr>
-                    <pic:cNvPr id="1" name=""/>
-                    <pic:cNvPicPr/>
-                  </pic:nvPicPr>
-                  <pic:blipFill>
-                    <a:blip r:embed="rId33"/>
-                    <a:stretch>
-                      <a:fillRect/>
-                    </a:stretch>
-                  </pic:blipFill>
-                  <pic:spPr>
-                    <a:xfrm>
-                      <a:off x="0" y="0"/>
-                      <a:ext cx="4711223" cy="347052"/>
-                    </a:xfrm>
-                    <a:prstGeom prst="rect">
-                      <a:avLst/>
-                    </a:prstGeom>
-                  </pic:spPr>
-                </pic:pic>
-              </a:graphicData>
-            </a:graphic>
-          </wp:inline>
-        </w:drawing>
-      </w:r>
-    </w:p>
-    <w:p>
-      <w:r>
-        <w:rPr>
-          <w:color w:val="0000FF"/>
-        </w:rPr>
-        <w:t xml:space="preserve">Address Resolution: </w:t>
-      </w:r>
-      <w:r>
-        <w:t>Convert the IP address string into a network address structure. The NETTIME program uses the inet_addr function to convert the IP address string (szIPAddr) into a network byte order representation.</w:t>
-      </w:r>
-    </w:p>
-    <w:p>
-      <w:r>
-        <w:rPr>
-          <w:noProof/>
-        </w:rPr>
-        <w:drawing>
-          <wp:inline distT="0" distB="0" distL="0" distR="0" wp14:anchorId="1503A598" wp14:editId="732BF77C">
-            <wp:extent cx="5084064" cy="797372"/>
-            <wp:effectExtent l="0" t="0" r="2540" b="3175"/>
-            <wp:docPr id="33" name="Picture 33"/>
             <wp:cNvGraphicFramePr>
               <a:graphicFrameLocks xmlns:a="http://schemas.openxmlformats.org/drawingml/2006/main" noChangeAspect="1"/>
             </wp:cNvGraphicFramePr>
@@ -2792,7 +2702,7 @@
                   <pic:spPr>
                     <a:xfrm>
                       <a:off x="0" y="0"/>
-                      <a:ext cx="5095949" cy="799236"/>
+                      <a:ext cx="4189322" cy="365045"/>
                     </a:xfrm>
                     <a:prstGeom prst="rect">
                       <a:avLst/>
@@ -2810,10 +2720,10 @@
         <w:rPr>
           <w:color w:val="0000FF"/>
         </w:rPr>
-        <w:t xml:space="preserve">Connection Establishment: </w:t>
-      </w:r>
-      <w:r>
-        <w:t>Initiate a connection to the time server using the connect function. This function takes two arguments: the socket handle and the address structure containing the server's address information.</w:t>
+        <w:t xml:space="preserve">Socket Creation: </w:t>
+      </w:r>
+      <w:r>
+        <w:t>Create a socket using the socket function. This function takes three arguments: the address family, the socket type, and the protocol. The NETTIME program uses the AF_INET address family, the SOCK_STREAM socket type, and the IPPROTO_TCP protocol.</w:t>
       </w:r>
     </w:p>
     <w:p>
@@ -2822,10 +2732,10 @@
           <w:noProof/>
         </w:rPr>
         <w:drawing>
-          <wp:inline distT="0" distB="0" distL="0" distR="0" wp14:anchorId="61B080C1" wp14:editId="7E53FB64">
-            <wp:extent cx="5661965" cy="421018"/>
+          <wp:inline distT="0" distB="0" distL="0" distR="0" wp14:anchorId="440ACD9A" wp14:editId="7F8F5458">
+            <wp:extent cx="4689043" cy="345418"/>
             <wp:effectExtent l="0" t="0" r="0" b="0"/>
-            <wp:docPr id="34" name="Picture 34"/>
+            <wp:docPr id="32" name="Picture 32"/>
             <wp:cNvGraphicFramePr>
               <a:graphicFrameLocks xmlns:a="http://schemas.openxmlformats.org/drawingml/2006/main" noChangeAspect="1"/>
             </wp:cNvGraphicFramePr>
@@ -2845,7 +2755,7 @@
                   <pic:spPr>
                     <a:xfrm>
                       <a:off x="0" y="0"/>
-                      <a:ext cx="5666072" cy="421323"/>
+                      <a:ext cx="4711223" cy="347052"/>
                     </a:xfrm>
                     <a:prstGeom prst="rect">
                       <a:avLst/>
@@ -2863,10 +2773,10 @@
         <w:rPr>
           <w:color w:val="0000FF"/>
         </w:rPr>
-        <w:t xml:space="preserve">Asynchronous I/O: </w:t>
-      </w:r>
-      <w:r>
-        <w:t>Set up asynchronous I/O notification using the WSAAsyncSelect function. This function associates the socket with a window (the main dialog box) and a message (WM_SOCKET_NOTIFY) to receive notifications for socket events, such as connection completion and data reception.</w:t>
+        <w:t xml:space="preserve">Address Resolution: </w:t>
+      </w:r>
+      <w:r>
+        <w:t>Convert the IP address string into a network address structure. The NETTIME program uses the inet_addr function to convert the IP address string (szIPAddr) into a network byte order representation.</w:t>
       </w:r>
     </w:p>
     <w:p>
@@ -2875,10 +2785,10 @@
           <w:noProof/>
         </w:rPr>
         <w:drawing>
-          <wp:inline distT="0" distB="0" distL="0" distR="0" wp14:anchorId="083ED6FB" wp14:editId="795541A3">
-            <wp:extent cx="5420563" cy="437815"/>
-            <wp:effectExtent l="0" t="0" r="0" b="635"/>
-            <wp:docPr id="35" name="Picture 35"/>
+          <wp:inline distT="0" distB="0" distL="0" distR="0" wp14:anchorId="1503A598" wp14:editId="732BF77C">
+            <wp:extent cx="5084064" cy="797372"/>
+            <wp:effectExtent l="0" t="0" r="2540" b="3175"/>
+            <wp:docPr id="33" name="Picture 33"/>
             <wp:cNvGraphicFramePr>
               <a:graphicFrameLocks xmlns:a="http://schemas.openxmlformats.org/drawingml/2006/main" noChangeAspect="1"/>
             </wp:cNvGraphicFramePr>
@@ -2898,7 +2808,7 @@
                   <pic:spPr>
                     <a:xfrm>
                       <a:off x="0" y="0"/>
-                      <a:ext cx="5442381" cy="439577"/>
+                      <a:ext cx="5095949" cy="799236"/>
                     </a:xfrm>
                     <a:prstGeom prst="rect">
                       <a:avLst/>
@@ -2912,36 +2822,14 @@
       </w:r>
     </w:p>
     <w:p>
-      <w:pPr>
+      <w:r>
         <w:rPr>
           <w:color w:val="0000FF"/>
         </w:rPr>
-      </w:pPr>
-    </w:p>
-    <w:p>
-      <w:pPr>
-        <w:rPr>
-          <w:color w:val="0000FF"/>
-        </w:rPr>
-      </w:pPr>
-    </w:p>
-    <w:p>
-      <w:pPr>
-        <w:rPr>
-          <w:color w:val="0000FF"/>
-        </w:rPr>
-      </w:pPr>
-    </w:p>
-    <w:p>
-      <w:r>
-        <w:rPr>
-          <w:color w:val="0000FF"/>
-        </w:rPr>
-        <w:lastRenderedPageBreak/>
-        <w:t xml:space="preserve">Data Reception: </w:t>
-      </w:r>
-      <w:r>
-        <w:t>Receive the time data from the server using the recv function. This function takes three arguments: the socket handle, a buffer for storing the received data, and the size of the buffer.</w:t>
+        <w:t xml:space="preserve">Connection Establishment: </w:t>
+      </w:r>
+      <w:r>
+        <w:t>Initiate a connection to the time server using the connect function. This function takes two arguments: the socket handle and the address structure containing the server's address information.</w:t>
       </w:r>
     </w:p>
     <w:p>
@@ -2950,10 +2838,10 @@
           <w:noProof/>
         </w:rPr>
         <w:drawing>
-          <wp:inline distT="0" distB="0" distL="0" distR="0" wp14:anchorId="33761052" wp14:editId="55B16AC1">
-            <wp:extent cx="3218688" cy="427482"/>
-            <wp:effectExtent l="0" t="0" r="1270" b="0"/>
-            <wp:docPr id="36" name="Picture 36"/>
+          <wp:inline distT="0" distB="0" distL="0" distR="0" wp14:anchorId="61B080C1" wp14:editId="7E53FB64">
+            <wp:extent cx="5661965" cy="421018"/>
+            <wp:effectExtent l="0" t="0" r="0" b="0"/>
+            <wp:docPr id="34" name="Picture 34"/>
             <wp:cNvGraphicFramePr>
               <a:graphicFrameLocks xmlns:a="http://schemas.openxmlformats.org/drawingml/2006/main" noChangeAspect="1"/>
             </wp:cNvGraphicFramePr>
@@ -2973,7 +2861,7 @@
                   <pic:spPr>
                     <a:xfrm>
                       <a:off x="0" y="0"/>
-                      <a:ext cx="3228283" cy="428756"/>
+                      <a:ext cx="5666072" cy="421323"/>
                     </a:xfrm>
                     <a:prstGeom prst="rect">
                       <a:avLst/>
@@ -2991,10 +2879,10 @@
         <w:rPr>
           <w:color w:val="0000FF"/>
         </w:rPr>
-        <w:t xml:space="preserve">Time Synchronization: </w:t>
-      </w:r>
-      <w:r>
-        <w:t>Synchronize the system clock using the SetSystemTime function. This function takes a pointer to a SYSTEMTIME structure containing the synchronized time information.</w:t>
+        <w:t xml:space="preserve">Asynchronous I/O: </w:t>
+      </w:r>
+      <w:r>
+        <w:t>Set up asynchronous I/O notification using the WSAAsyncSelect function. This function associates the socket with a window (the main dialog box) and a message (WM_SOCKET_NOTIFY) to receive notifications for socket events, such as connection completion and data reception.</w:t>
       </w:r>
     </w:p>
     <w:p>
@@ -3003,10 +2891,10 @@
           <w:noProof/>
         </w:rPr>
         <w:drawing>
-          <wp:inline distT="0" distB="0" distL="0" distR="0" wp14:anchorId="56D5D12A" wp14:editId="0DE31ABD">
-            <wp:extent cx="3314741" cy="395021"/>
-            <wp:effectExtent l="0" t="0" r="0" b="5080"/>
-            <wp:docPr id="37" name="Picture 37"/>
+          <wp:inline distT="0" distB="0" distL="0" distR="0" wp14:anchorId="083ED6FB" wp14:editId="795541A3">
+            <wp:extent cx="5420563" cy="437815"/>
+            <wp:effectExtent l="0" t="0" r="0" b="635"/>
+            <wp:docPr id="35" name="Picture 35"/>
             <wp:cNvGraphicFramePr>
               <a:graphicFrameLocks xmlns:a="http://schemas.openxmlformats.org/drawingml/2006/main" noChangeAspect="1"/>
             </wp:cNvGraphicFramePr>
@@ -3026,7 +2914,7 @@
                   <pic:spPr>
                     <a:xfrm>
                       <a:off x="0" y="0"/>
-                      <a:ext cx="3320792" cy="395742"/>
+                      <a:ext cx="5442381" cy="439577"/>
                     </a:xfrm>
                     <a:prstGeom prst="rect">
                       <a:avLst/>
@@ -3040,14 +2928,36 @@
       </w:r>
     </w:p>
     <w:p>
-      <w:r>
+      <w:pPr>
         <w:rPr>
           <w:color w:val="0000FF"/>
         </w:rPr>
-        <w:t xml:space="preserve">Socket Closure: </w:t>
-      </w:r>
-      <w:r>
-        <w:t>Close the socket using the closesocket function. This function takes the socket handle as an argument.</w:t>
+      </w:pPr>
+    </w:p>
+    <w:p>
+      <w:pPr>
+        <w:rPr>
+          <w:color w:val="0000FF"/>
+        </w:rPr>
+      </w:pPr>
+    </w:p>
+    <w:p>
+      <w:pPr>
+        <w:rPr>
+          <w:color w:val="0000FF"/>
+        </w:rPr>
+      </w:pPr>
+    </w:p>
+    <w:p>
+      <w:r>
+        <w:rPr>
+          <w:color w:val="0000FF"/>
+        </w:rPr>
+        <w:lastRenderedPageBreak/>
+        <w:t xml:space="preserve">Data Reception: </w:t>
+      </w:r>
+      <w:r>
+        <w:t>Receive the time data from the server using the recv function. This function takes three arguments: the socket handle, a buffer for storing the received data, and the size of the buffer.</w:t>
       </w:r>
     </w:p>
     <w:p>
@@ -3056,10 +2966,10 @@
           <w:noProof/>
         </w:rPr>
         <w:drawing>
-          <wp:inline distT="0" distB="0" distL="0" distR="0" wp14:anchorId="778403A9" wp14:editId="1E673E66">
-            <wp:extent cx="1953158" cy="389106"/>
-            <wp:effectExtent l="0" t="0" r="0" b="0"/>
-            <wp:docPr id="38" name="Picture 38"/>
+          <wp:inline distT="0" distB="0" distL="0" distR="0" wp14:anchorId="33761052" wp14:editId="55B16AC1">
+            <wp:extent cx="3218688" cy="427482"/>
+            <wp:effectExtent l="0" t="0" r="1270" b="0"/>
+            <wp:docPr id="36" name="Picture 36"/>
             <wp:cNvGraphicFramePr>
               <a:graphicFrameLocks xmlns:a="http://schemas.openxmlformats.org/drawingml/2006/main" noChangeAspect="1"/>
             </wp:cNvGraphicFramePr>
@@ -3079,7 +2989,7 @@
                   <pic:spPr>
                     <a:xfrm>
                       <a:off x="0" y="0"/>
-                      <a:ext cx="1960290" cy="390527"/>
+                      <a:ext cx="3228283" cy="428756"/>
                     </a:xfrm>
                     <a:prstGeom prst="rect">
                       <a:avLst/>
@@ -3097,10 +3007,10 @@
         <w:rPr>
           <w:color w:val="0000FF"/>
         </w:rPr>
-        <w:t xml:space="preserve">WSACleanup: </w:t>
-      </w:r>
-      <w:r>
-        <w:t>Terminate the Windows Sockets API by calling the WSACleanup function.</w:t>
+        <w:t xml:space="preserve">Time Synchronization: </w:t>
+      </w:r>
+      <w:r>
+        <w:t>Synchronize the system clock using the SetSystemTime function. This function takes a pointer to a SYSTEMTIME structure containing the synchronized time information.</w:t>
       </w:r>
     </w:p>
     <w:p>
@@ -3109,10 +3019,10 @@
           <w:noProof/>
         </w:rPr>
         <w:drawing>
-          <wp:inline distT="0" distB="0" distL="0" distR="0" wp14:anchorId="6AA56A41" wp14:editId="12D33A33">
-            <wp:extent cx="1273409" cy="453543"/>
-            <wp:effectExtent l="0" t="0" r="3175" b="3810"/>
-            <wp:docPr id="39" name="Picture 39"/>
+          <wp:inline distT="0" distB="0" distL="0" distR="0" wp14:anchorId="56D5D12A" wp14:editId="0DE31ABD">
+            <wp:extent cx="3314741" cy="395021"/>
+            <wp:effectExtent l="0" t="0" r="0" b="5080"/>
+            <wp:docPr id="37" name="Picture 37"/>
             <wp:cNvGraphicFramePr>
               <a:graphicFrameLocks xmlns:a="http://schemas.openxmlformats.org/drawingml/2006/main" noChangeAspect="1"/>
             </wp:cNvGraphicFramePr>
@@ -3132,7 +3042,7 @@
                   <pic:spPr>
                     <a:xfrm>
                       <a:off x="0" y="0"/>
-                      <a:ext cx="1274754" cy="454022"/>
+                      <a:ext cx="3320792" cy="395742"/>
                     </a:xfrm>
                     <a:prstGeom prst="rect">
                       <a:avLst/>
@@ -3146,82 +3056,14 @@
       </w:r>
     </w:p>
     <w:p>
-      <w:pPr>
-        <w:pStyle w:val="Style2"/>
-      </w:pPr>
-    </w:p>
-    <w:p>
-      <w:pPr>
-        <w:pStyle w:val="Style2"/>
-      </w:pPr>
-      <w:r>
-        <w:t>Error Handling</w:t>
-      </w:r>
-    </w:p>
-    <w:p>
-      <w:r>
-        <w:t xml:space="preserve">The NETTIME program </w:t>
-      </w:r>
       <w:r>
         <w:rPr>
           <w:color w:val="0000FF"/>
         </w:rPr>
-        <w:t xml:space="preserve">implements error handling </w:t>
-      </w:r>
-      <w:r>
-        <w:t>for various aspects of the network communication, such as socket creation, connection, data reception, and system clock synchronization. It displays error messages in the modeless dialog box and provides appropriate feedback to the user.</w:t>
-      </w:r>
-    </w:p>
-    <w:p/>
-    <w:p/>
-    <w:p/>
-    <w:p/>
-    <w:p/>
-    <w:p/>
-    <w:p/>
-    <w:p>
-      <w:pPr>
-        <w:pStyle w:val="Style2"/>
-      </w:pPr>
-    </w:p>
-    <w:p>
-      <w:pPr>
-        <w:pStyle w:val="Style1"/>
-      </w:pPr>
-      <w:r>
-        <w:lastRenderedPageBreak/>
-        <w:t>EXPANDING THE DESCRIPTION</w:t>
-      </w:r>
-    </w:p>
-    <w:p>
-      <w:pPr>
-        <w:pStyle w:val="Style2"/>
-      </w:pPr>
-      <w:r>
-        <w:t>Socket Creation:</w:t>
-      </w:r>
-    </w:p>
-    <w:p>
-      <w:r>
-        <w:t xml:space="preserve">The </w:t>
-      </w:r>
-      <w:r>
-        <w:rPr>
-          <w:color w:val="CC00FF"/>
-        </w:rPr>
-        <w:t xml:space="preserve">first step in the socket communication process </w:t>
-      </w:r>
-      <w:r>
-        <w:t xml:space="preserve">is to create a socket using the socket function. This </w:t>
-      </w:r>
-      <w:r>
-        <w:rPr>
-          <w:color w:val="9933FF"/>
-        </w:rPr>
-        <w:t xml:space="preserve">function takes three arguments: </w:t>
-      </w:r>
-      <w:r>
-        <w:t>the address family, the socket type, and the protocol. The NETTIME program uses the AF_INET address family, which is used for Internet communications, the SOCK_STREAM socket type, which indicates that the socket will be used for TCP connections, and the IPPROTO_TCP protocol, which is the TCP protocol.</w:t>
+        <w:t xml:space="preserve">Socket Closure: </w:t>
+      </w:r>
+      <w:r>
+        <w:t>Close the socket using the closesocket function. This function takes the socket handle as an argument.</w:t>
       </w:r>
     </w:p>
     <w:p>
@@ -3230,10 +3072,10 @@
           <w:noProof/>
         </w:rPr>
         <w:drawing>
-          <wp:inline distT="0" distB="0" distL="0" distR="0" wp14:anchorId="55DA7050" wp14:editId="63CC86DA">
-            <wp:extent cx="4176979" cy="499882"/>
+          <wp:inline distT="0" distB="0" distL="0" distR="0" wp14:anchorId="778403A9" wp14:editId="1E673E66">
+            <wp:extent cx="1953158" cy="389106"/>
             <wp:effectExtent l="0" t="0" r="0" b="0"/>
-            <wp:docPr id="40" name="Picture 40"/>
+            <wp:docPr id="38" name="Picture 38"/>
             <wp:cNvGraphicFramePr>
               <a:graphicFrameLocks xmlns:a="http://schemas.openxmlformats.org/drawingml/2006/main" noChangeAspect="1"/>
             </wp:cNvGraphicFramePr>
@@ -3253,7 +3095,7 @@
                   <pic:spPr>
                     <a:xfrm>
                       <a:off x="0" y="0"/>
-                      <a:ext cx="4188505" cy="501261"/>
+                      <a:ext cx="1960290" cy="390527"/>
                     </a:xfrm>
                     <a:prstGeom prst="rect">
                       <a:avLst/>
@@ -3267,25 +3109,14 @@
       </w:r>
     </w:p>
     <w:p>
-      <w:pPr>
-        <w:pStyle w:val="Style2"/>
-      </w:pPr>
-      <w:r>
-        <w:t>Address Resolution:</w:t>
-      </w:r>
-    </w:p>
-    <w:p>
-      <w:r>
-        <w:t xml:space="preserve">The next step is to </w:t>
-      </w:r>
-      <w:r>
-        <w:rPr>
-          <w:color w:val="9933FF"/>
-        </w:rPr>
-        <w:t xml:space="preserve">resolve the IP address string </w:t>
-      </w:r>
-      <w:r>
-        <w:t>to a network address structure. The NETTIME program uses the inet_addr function to convert the IP address string (szIPAddr) to a network byte order representation.</w:t>
+      <w:r>
+        <w:rPr>
+          <w:color w:val="0000FF"/>
+        </w:rPr>
+        <w:t xml:space="preserve">WSACleanup: </w:t>
+      </w:r>
+      <w:r>
+        <w:t>Terminate the Windows Sockets API by calling the WSACleanup function.</w:t>
       </w:r>
     </w:p>
     <w:p>
@@ -3294,10 +3125,10 @@
           <w:noProof/>
         </w:rPr>
         <w:drawing>
-          <wp:inline distT="0" distB="0" distL="0" distR="0" wp14:anchorId="24C99900" wp14:editId="7AA55DC9">
-            <wp:extent cx="5943600" cy="789305"/>
-            <wp:effectExtent l="0" t="0" r="0" b="0"/>
-            <wp:docPr id="41" name="Picture 41"/>
+          <wp:inline distT="0" distB="0" distL="0" distR="0" wp14:anchorId="6AA56A41" wp14:editId="12D33A33">
+            <wp:extent cx="1273409" cy="453543"/>
+            <wp:effectExtent l="0" t="0" r="3175" b="3810"/>
+            <wp:docPr id="39" name="Picture 39"/>
             <wp:cNvGraphicFramePr>
               <a:graphicFrameLocks xmlns:a="http://schemas.openxmlformats.org/drawingml/2006/main" noChangeAspect="1"/>
             </wp:cNvGraphicFramePr>
@@ -3317,7 +3148,7 @@
                   <pic:spPr>
                     <a:xfrm>
                       <a:off x="0" y="0"/>
-                      <a:ext cx="5943600" cy="789305"/>
+                      <a:ext cx="1274754" cy="454022"/>
                     </a:xfrm>
                     <a:prstGeom prst="rect">
                       <a:avLst/>
@@ -3334,13 +3165,79 @@
       <w:pPr>
         <w:pStyle w:val="Style2"/>
       </w:pPr>
-      <w:r>
-        <w:t>Connection Establishment:</w:t>
-      </w:r>
-    </w:p>
-    <w:p>
-      <w:r>
-        <w:t>Once the socket is created and the address is resolved, the next step is to establish a connection to the time server using the connect function. This function takes two arguments: the socket handle and the address structure containing the server's address information.</w:t>
+    </w:p>
+    <w:p>
+      <w:pPr>
+        <w:pStyle w:val="Style2"/>
+      </w:pPr>
+      <w:r>
+        <w:t>Error Handling</w:t>
+      </w:r>
+    </w:p>
+    <w:p>
+      <w:r>
+        <w:t xml:space="preserve">The NETTIME program </w:t>
+      </w:r>
+      <w:r>
+        <w:rPr>
+          <w:color w:val="0000FF"/>
+        </w:rPr>
+        <w:t xml:space="preserve">implements error handling </w:t>
+      </w:r>
+      <w:r>
+        <w:t>for various aspects of the network communication, such as socket creation, connection, data reception, and system clock synchronization. It displays error messages in the modeless dialog box and provides appropriate feedback to the user.</w:t>
+      </w:r>
+    </w:p>
+    <w:p/>
+    <w:p/>
+    <w:p/>
+    <w:p/>
+    <w:p/>
+    <w:p/>
+    <w:p/>
+    <w:p>
+      <w:pPr>
+        <w:pStyle w:val="Style2"/>
+      </w:pPr>
+    </w:p>
+    <w:p>
+      <w:pPr>
+        <w:pStyle w:val="Style1"/>
+      </w:pPr>
+      <w:r>
+        <w:lastRenderedPageBreak/>
+        <w:t>EXPANDING THE DESCRIPTION</w:t>
+      </w:r>
+    </w:p>
+    <w:p>
+      <w:pPr>
+        <w:pStyle w:val="Style2"/>
+      </w:pPr>
+      <w:r>
+        <w:t>Socket Creation:</w:t>
+      </w:r>
+    </w:p>
+    <w:p>
+      <w:r>
+        <w:t xml:space="preserve">The </w:t>
+      </w:r>
+      <w:r>
+        <w:rPr>
+          <w:color w:val="CC00FF"/>
+        </w:rPr>
+        <w:t xml:space="preserve">first step in the socket communication process </w:t>
+      </w:r>
+      <w:r>
+        <w:t xml:space="preserve">is to create a socket using the socket function. This </w:t>
+      </w:r>
+      <w:r>
+        <w:rPr>
+          <w:color w:val="9933FF"/>
+        </w:rPr>
+        <w:t xml:space="preserve">function takes three arguments: </w:t>
+      </w:r>
+      <w:r>
+        <w:t>the address family, the socket type, and the protocol. The NETTIME program uses the AF_INET address family, which is used for Internet communications, the SOCK_STREAM socket type, which indicates that the socket will be used for TCP connections, and the IPPROTO_TCP protocol, which is the TCP protocol.</w:t>
       </w:r>
     </w:p>
     <w:p>
@@ -3349,10 +3246,10 @@
           <w:noProof/>
         </w:rPr>
         <w:drawing>
-          <wp:inline distT="0" distB="0" distL="0" distR="0" wp14:anchorId="0351A034" wp14:editId="1275A738">
-            <wp:extent cx="5442509" cy="503548"/>
+          <wp:inline distT="0" distB="0" distL="0" distR="0" wp14:anchorId="55DA7050" wp14:editId="63CC86DA">
+            <wp:extent cx="4176979" cy="499882"/>
             <wp:effectExtent l="0" t="0" r="0" b="0"/>
-            <wp:docPr id="42" name="Picture 42"/>
+            <wp:docPr id="40" name="Picture 40"/>
             <wp:cNvGraphicFramePr>
               <a:graphicFrameLocks xmlns:a="http://schemas.openxmlformats.org/drawingml/2006/main" noChangeAspect="1"/>
             </wp:cNvGraphicFramePr>
@@ -3372,7 +3269,7 @@
                   <pic:spPr>
                     <a:xfrm>
                       <a:off x="0" y="0"/>
-                      <a:ext cx="5462042" cy="505355"/>
+                      <a:ext cx="4188505" cy="501261"/>
                     </a:xfrm>
                     <a:prstGeom prst="rect">
                       <a:avLst/>
@@ -3389,48 +3286,22 @@
       <w:pPr>
         <w:pStyle w:val="Style2"/>
       </w:pPr>
-    </w:p>
-    <w:p>
-      <w:pPr>
-        <w:pStyle w:val="Style2"/>
-      </w:pPr>
-    </w:p>
-    <w:p>
-      <w:pPr>
-        <w:pStyle w:val="Style2"/>
-      </w:pPr>
-    </w:p>
-    <w:p>
-      <w:pPr>
-        <w:pStyle w:val="Style2"/>
-      </w:pPr>
-    </w:p>
-    <w:p>
-      <w:pPr>
-        <w:pStyle w:val="Style2"/>
-      </w:pPr>
-    </w:p>
-    <w:p>
-      <w:pPr>
-        <w:pStyle w:val="Style2"/>
-      </w:pPr>
-      <w:r>
-        <w:lastRenderedPageBreak/>
-        <w:t>Asynchronous I/O:</w:t>
-      </w:r>
-    </w:p>
-    <w:p>
-      <w:r>
-        <w:t xml:space="preserve">To </w:t>
+      <w:r>
+        <w:t>Address Resolution:</w:t>
+      </w:r>
+    </w:p>
+    <w:p>
+      <w:r>
+        <w:t xml:space="preserve">The next step is to </w:t>
       </w:r>
       <w:r>
         <w:rPr>
           <w:color w:val="9933FF"/>
         </w:rPr>
-        <w:t xml:space="preserve">avoid hanging the application </w:t>
-      </w:r>
-      <w:r>
-        <w:t>while waiting for the connection to be established, the NETTIME program uses asynchronous I/O. This is done by calling the WSAAsyncSelect function to associate the socket with a window (the main dialog box) and a message (WM_SOCKET_NOTIFY) to receive notifications for socket events, such as connection completion and data reception.</w:t>
+        <w:t xml:space="preserve">resolve the IP address string </w:t>
+      </w:r>
+      <w:r>
+        <w:t>to a network address structure. The NETTIME program uses the inet_addr function to convert the IP address string (szIPAddr) to a network byte order representation.</w:t>
       </w:r>
     </w:p>
     <w:p>
@@ -3439,10 +3310,10 @@
           <w:noProof/>
         </w:rPr>
         <w:drawing>
-          <wp:inline distT="0" distB="0" distL="0" distR="0" wp14:anchorId="1601FBFF" wp14:editId="4099BD84">
-            <wp:extent cx="5669280" cy="432464"/>
-            <wp:effectExtent l="0" t="0" r="7620" b="5715"/>
-            <wp:docPr id="43" name="Picture 43"/>
+          <wp:inline distT="0" distB="0" distL="0" distR="0" wp14:anchorId="24C99900" wp14:editId="7AA55DC9">
+            <wp:extent cx="5943600" cy="789305"/>
+            <wp:effectExtent l="0" t="0" r="0" b="0"/>
+            <wp:docPr id="41" name="Picture 41"/>
             <wp:cNvGraphicFramePr>
               <a:graphicFrameLocks xmlns:a="http://schemas.openxmlformats.org/drawingml/2006/main" noChangeAspect="1"/>
             </wp:cNvGraphicFramePr>
@@ -3462,7 +3333,7 @@
                   <pic:spPr>
                     <a:xfrm>
                       <a:off x="0" y="0"/>
-                      <a:ext cx="5761890" cy="439528"/>
+                      <a:ext cx="5943600" cy="789305"/>
                     </a:xfrm>
                     <a:prstGeom prst="rect">
                       <a:avLst/>
@@ -3480,12 +3351,12 @@
         <w:pStyle w:val="Style2"/>
       </w:pPr>
       <w:r>
-        <w:t>Data Reception:</w:t>
-      </w:r>
-    </w:p>
-    <w:p>
-      <w:r>
-        <w:t>When the connection is established, the recv function is called to receive the time data from the server. This function takes three arguments: the socket handle, a buffer for storing the received data, and the size of the buffer.</w:t>
+        <w:t>Connection Establishment:</w:t>
+      </w:r>
+    </w:p>
+    <w:p>
+      <w:r>
+        <w:t>Once the socket is created and the address is resolved, the next step is to establish a connection to the time server using the connect function. This function takes two arguments: the socket handle and the address structure containing the server's address information.</w:t>
       </w:r>
     </w:p>
     <w:p>
@@ -3494,10 +3365,10 @@
           <w:noProof/>
         </w:rPr>
         <w:drawing>
-          <wp:inline distT="0" distB="0" distL="0" distR="0" wp14:anchorId="25237C10" wp14:editId="792E1CC9">
-            <wp:extent cx="4081882" cy="403149"/>
+          <wp:inline distT="0" distB="0" distL="0" distR="0" wp14:anchorId="0351A034" wp14:editId="1275A738">
+            <wp:extent cx="5442509" cy="503548"/>
             <wp:effectExtent l="0" t="0" r="0" b="0"/>
-            <wp:docPr id="44" name="Picture 44"/>
+            <wp:docPr id="42" name="Picture 42"/>
             <wp:cNvGraphicFramePr>
               <a:graphicFrameLocks xmlns:a="http://schemas.openxmlformats.org/drawingml/2006/main" noChangeAspect="1"/>
             </wp:cNvGraphicFramePr>
@@ -3517,7 +3388,7 @@
                   <pic:spPr>
                     <a:xfrm>
                       <a:off x="0" y="0"/>
-                      <a:ext cx="4112066" cy="406130"/>
+                      <a:ext cx="5462042" cy="505355"/>
                     </a:xfrm>
                     <a:prstGeom prst="rect">
                       <a:avLst/>
@@ -3531,21 +3402,51 @@
       </w:r>
     </w:p>
     <w:p>
-      <w:r>
-        <w:t>The recv function is called with the MSG_PEEK option, which means that it only reads the data into the buffer but does not remove it from the socket. This is done because the NETTIME program may need to read the data multiple times.</w:t>
-      </w:r>
-    </w:p>
-    <w:p>
       <w:pPr>
         <w:pStyle w:val="Style2"/>
       </w:pPr>
-      <w:r>
-        <w:t>Time Synchronization:</w:t>
-      </w:r>
-    </w:p>
-    <w:p>
-      <w:r>
-        <w:t>Once the time data is received, the ChangeSystemTime function is called to synchronize the system clock. This function takes the received time data and converts it to a format that the system clock can understand.</w:t>
+    </w:p>
+    <w:p>
+      <w:pPr>
+        <w:pStyle w:val="Style2"/>
+      </w:pPr>
+    </w:p>
+    <w:p>
+      <w:pPr>
+        <w:pStyle w:val="Style2"/>
+      </w:pPr>
+    </w:p>
+    <w:p>
+      <w:pPr>
+        <w:pStyle w:val="Style2"/>
+      </w:pPr>
+    </w:p>
+    <w:p>
+      <w:pPr>
+        <w:pStyle w:val="Style2"/>
+      </w:pPr>
+    </w:p>
+    <w:p>
+      <w:pPr>
+        <w:pStyle w:val="Style2"/>
+      </w:pPr>
+      <w:r>
+        <w:lastRenderedPageBreak/>
+        <w:t>Asynchronous I/O:</w:t>
+      </w:r>
+    </w:p>
+    <w:p>
+      <w:r>
+        <w:t xml:space="preserve">To </w:t>
+      </w:r>
+      <w:r>
+        <w:rPr>
+          <w:color w:val="9933FF"/>
+        </w:rPr>
+        <w:t xml:space="preserve">avoid hanging the application </w:t>
+      </w:r>
+      <w:r>
+        <w:t>while waiting for the connection to be established, the NETTIME program uses asynchronous I/O. This is done by calling the WSAAsyncSelect function to associate the socket with a window (the main dialog box) and a message (WM_SOCKET_NOTIFY) to receive notifications for socket events, such as connection completion and data reception.</w:t>
       </w:r>
     </w:p>
     <w:p>
@@ -3554,10 +3455,10 @@
           <w:noProof/>
         </w:rPr>
         <w:drawing>
-          <wp:inline distT="0" distB="0" distL="0" distR="0" wp14:anchorId="16657CAE" wp14:editId="124EFE64">
-            <wp:extent cx="3184103" cy="460857"/>
-            <wp:effectExtent l="0" t="0" r="0" b="0"/>
-            <wp:docPr id="45" name="Picture 45"/>
+          <wp:inline distT="0" distB="0" distL="0" distR="0" wp14:anchorId="1601FBFF" wp14:editId="4099BD84">
+            <wp:extent cx="5669280" cy="432464"/>
+            <wp:effectExtent l="0" t="0" r="7620" b="5715"/>
+            <wp:docPr id="43" name="Picture 43"/>
             <wp:cNvGraphicFramePr>
               <a:graphicFrameLocks xmlns:a="http://schemas.openxmlformats.org/drawingml/2006/main" noChangeAspect="1"/>
             </wp:cNvGraphicFramePr>
@@ -3577,6 +3478,121 @@
                   <pic:spPr>
                     <a:xfrm>
                       <a:off x="0" y="0"/>
+                      <a:ext cx="5761890" cy="439528"/>
+                    </a:xfrm>
+                    <a:prstGeom prst="rect">
+                      <a:avLst/>
+                    </a:prstGeom>
+                  </pic:spPr>
+                </pic:pic>
+              </a:graphicData>
+            </a:graphic>
+          </wp:inline>
+        </w:drawing>
+      </w:r>
+    </w:p>
+    <w:p>
+      <w:pPr>
+        <w:pStyle w:val="Style2"/>
+      </w:pPr>
+      <w:r>
+        <w:t>Data Reception:</w:t>
+      </w:r>
+    </w:p>
+    <w:p>
+      <w:r>
+        <w:t>When the connection is established, the recv function is called to receive the time data from the server. This function takes three arguments: the socket handle, a buffer for storing the received data, and the size of the buffer.</w:t>
+      </w:r>
+    </w:p>
+    <w:p>
+      <w:r>
+        <w:rPr>
+          <w:noProof/>
+        </w:rPr>
+        <w:drawing>
+          <wp:inline distT="0" distB="0" distL="0" distR="0" wp14:anchorId="25237C10" wp14:editId="792E1CC9">
+            <wp:extent cx="4081882" cy="403149"/>
+            <wp:effectExtent l="0" t="0" r="0" b="0"/>
+            <wp:docPr id="44" name="Picture 44"/>
+            <wp:cNvGraphicFramePr>
+              <a:graphicFrameLocks xmlns:a="http://schemas.openxmlformats.org/drawingml/2006/main" noChangeAspect="1"/>
+            </wp:cNvGraphicFramePr>
+            <a:graphic xmlns:a="http://schemas.openxmlformats.org/drawingml/2006/main">
+              <a:graphicData uri="http://schemas.openxmlformats.org/drawingml/2006/picture">
+                <pic:pic xmlns:pic="http://schemas.openxmlformats.org/drawingml/2006/picture">
+                  <pic:nvPicPr>
+                    <pic:cNvPr id="1" name=""/>
+                    <pic:cNvPicPr/>
+                  </pic:nvPicPr>
+                  <pic:blipFill>
+                    <a:blip r:embed="rId47"/>
+                    <a:stretch>
+                      <a:fillRect/>
+                    </a:stretch>
+                  </pic:blipFill>
+                  <pic:spPr>
+                    <a:xfrm>
+                      <a:off x="0" y="0"/>
+                      <a:ext cx="4112066" cy="406130"/>
+                    </a:xfrm>
+                    <a:prstGeom prst="rect">
+                      <a:avLst/>
+                    </a:prstGeom>
+                  </pic:spPr>
+                </pic:pic>
+              </a:graphicData>
+            </a:graphic>
+          </wp:inline>
+        </w:drawing>
+      </w:r>
+    </w:p>
+    <w:p>
+      <w:r>
+        <w:t>The recv function is called with the MSG_PEEK option, which means that it only reads the data into the buffer but does not remove it from the socket. This is done because the NETTIME program may need to read the data multiple times.</w:t>
+      </w:r>
+    </w:p>
+    <w:p>
+      <w:pPr>
+        <w:pStyle w:val="Style2"/>
+      </w:pPr>
+      <w:r>
+        <w:t>Time Synchronization:</w:t>
+      </w:r>
+    </w:p>
+    <w:p>
+      <w:r>
+        <w:t>Once the time data is received, the ChangeSystemTime function is called to synchronize the system clock. This function takes the received time data and converts it to a format that the system clock can understand.</w:t>
+      </w:r>
+    </w:p>
+    <w:p>
+      <w:r>
+        <w:rPr>
+          <w:noProof/>
+        </w:rPr>
+        <w:drawing>
+          <wp:inline distT="0" distB="0" distL="0" distR="0" wp14:anchorId="16657CAE" wp14:editId="124EFE64">
+            <wp:extent cx="3184103" cy="460857"/>
+            <wp:effectExtent l="0" t="0" r="0" b="0"/>
+            <wp:docPr id="45" name="Picture 45"/>
+            <wp:cNvGraphicFramePr>
+              <a:graphicFrameLocks xmlns:a="http://schemas.openxmlformats.org/drawingml/2006/main" noChangeAspect="1"/>
+            </wp:cNvGraphicFramePr>
+            <a:graphic xmlns:a="http://schemas.openxmlformats.org/drawingml/2006/main">
+              <a:graphicData uri="http://schemas.openxmlformats.org/drawingml/2006/picture">
+                <pic:pic xmlns:pic="http://schemas.openxmlformats.org/drawingml/2006/picture">
+                  <pic:nvPicPr>
+                    <pic:cNvPr id="1" name=""/>
+                    <pic:cNvPicPr/>
+                  </pic:nvPicPr>
+                  <pic:blipFill>
+                    <a:blip r:embed="rId48"/>
+                    <a:stretch>
+                      <a:fillRect/>
+                    </a:stretch>
+                  </pic:blipFill>
+                  <pic:spPr>
+                    <a:xfrm>
+                      <a:off x="0" y="0"/>
                       <a:ext cx="3188647" cy="461515"/>
                     </a:xfrm>
                     <a:prstGeom prst="rect">
@@ -3918,7 +3934,7 @@
                     </pic:cNvPicPr>
                   </pic:nvPicPr>
                   <pic:blipFill>
-                    <a:blip r:embed="rId47" cstate="print">
+                    <a:blip r:embed="rId49" cstate="print">
                       <a:extLst>
                         <a:ext uri="{28A0092B-C50C-407E-A947-70E740481C1C}">
                           <a14:useLocalDpi xmlns:a14="http://schemas.microsoft.com/office/drawing/2010/main" val="0"/>
@@ -3984,7 +4000,7 @@
                     </pic:cNvPicPr>
                   </pic:nvPicPr>
                   <pic:blipFill>
-                    <a:blip r:embed="rId48" cstate="print">
+                    <a:blip r:embed="rId50" cstate="print">
                       <a:extLst>
                         <a:ext uri="{28A0092B-C50C-407E-A947-70E740481C1C}">
                           <a14:useLocalDpi xmlns:a14="http://schemas.microsoft.com/office/drawing/2010/main" val="0"/>
@@ -4214,7 +4230,7 @@
                     </pic:cNvPicPr>
                   </pic:nvPicPr>
                   <pic:blipFill>
-                    <a:blip r:embed="rId49" cstate="print">
+                    <a:blip r:embed="rId51" cstate="print">
                       <a:extLst>
                         <a:ext uri="{28A0092B-C50C-407E-A947-70E740481C1C}">
                           <a14:useLocalDpi xmlns:a14="http://schemas.microsoft.com/office/drawing/2010/main" val="0"/>
@@ -4273,7 +4289,15 @@
         <w:t xml:space="preserve">created an Internet session, </w:t>
       </w:r>
       <w:r>
-        <w:t>you can connect to an FTP server by calling the InternetConnect function. This function requires the Internet session handle, the server name, the port number, and the user name and password (or NULL for anonymous FTP).</w:t>
+        <w:t xml:space="preserve">you can connect to an FTP server by calling the InternetConnect function. This function requires the Internet session handle, the </w:t>
+      </w:r>
+      <w:proofErr w:type="gramStart"/>
+      <w:r>
+        <w:t>server</w:t>
+      </w:r>
+      <w:proofErr w:type="gramEnd"/>
+      <w:r>
+        <w:t xml:space="preserve"> name, the port number, and the user name and password (or NULL for anonymous FTP).</w:t>
       </w:r>
     </w:p>
     <w:p>
@@ -4617,8 +4641,28 @@
       </w:r>
     </w:p>
     <w:p>
-      <w:r>
-        <w:t>To use the FTP API, you will need to include the WININET.H header file in your source code. You will also need to link with the WININET.LIB library.</w:t>
+      <w:pPr>
+        <w:rPr>
+          <w:color w:val="0000FF"/>
+        </w:rPr>
+      </w:pPr>
+      <w:r>
+        <w:t xml:space="preserve">To use the FTP API, you will need to </w:t>
+      </w:r>
+      <w:r>
+        <w:rPr>
+          <w:color w:val="0000FF"/>
+        </w:rPr>
+        <w:t xml:space="preserve">include the WININET.H header </w:t>
+      </w:r>
+      <w:r>
+        <w:t xml:space="preserve">file in your source code. You will also need to </w:t>
+      </w:r>
+      <w:r>
+        <w:rPr>
+          <w:color w:val="0000FF"/>
+        </w:rPr>
+        <w:t>link with the WININET.LIB library.</w:t>
       </w:r>
     </w:p>
     <w:p>
@@ -4626,23 +4670,1273 @@
         <w:t>The following is an example of how to download a file from an FTP server using the FTP API:</w:t>
       </w:r>
     </w:p>
-    <w:p/>
-    <w:p/>
-    <w:p/>
-    <w:p/>
-    <w:p/>
-    <w:p/>
-    <w:p/>
-    <w:p/>
-    <w:p/>
-    <w:p/>
-    <w:p/>
-    <w:p/>
-    <w:p/>
-    <w:p/>
-    <w:p/>
-    <w:p/>
-    <w:p/>
+    <w:p>
+      <w:r>
+        <w:rPr>
+          <w:noProof/>
+        </w:rPr>
+        <w:drawing>
+          <wp:inline distT="0" distB="0" distL="0" distR="0" wp14:anchorId="65A3AF4E" wp14:editId="4B098006">
+            <wp:extent cx="5943600" cy="2312670"/>
+            <wp:effectExtent l="0" t="0" r="0" b="0"/>
+            <wp:docPr id="49" name="Picture 49"/>
+            <wp:cNvGraphicFramePr>
+              <a:graphicFrameLocks xmlns:a="http://schemas.openxmlformats.org/drawingml/2006/main" noChangeAspect="1"/>
+            </wp:cNvGraphicFramePr>
+            <a:graphic xmlns:a="http://schemas.openxmlformats.org/drawingml/2006/main">
+              <a:graphicData uri="http://schemas.openxmlformats.org/drawingml/2006/picture">
+                <pic:pic xmlns:pic="http://schemas.openxmlformats.org/drawingml/2006/picture">
+                  <pic:nvPicPr>
+                    <pic:cNvPr id="1" name=""/>
+                    <pic:cNvPicPr/>
+                  </pic:nvPicPr>
+                  <pic:blipFill>
+                    <a:blip r:embed="rId52"/>
+                    <a:stretch>
+                      <a:fillRect/>
+                    </a:stretch>
+                  </pic:blipFill>
+                  <pic:spPr>
+                    <a:xfrm>
+                      <a:off x="0" y="0"/>
+                      <a:ext cx="5943600" cy="2312670"/>
+                    </a:xfrm>
+                    <a:prstGeom prst="rect">
+                      <a:avLst/>
+                    </a:prstGeom>
+                  </pic:spPr>
+                </pic:pic>
+              </a:graphicData>
+            </a:graphic>
+          </wp:inline>
+        </w:drawing>
+      </w:r>
+    </w:p>
+    <w:p>
+      <w:r>
+        <w:t xml:space="preserve">This </w:t>
+      </w:r>
+      <w:r>
+        <w:rPr>
+          <w:color w:val="0000FF"/>
+        </w:rPr>
+        <w:t xml:space="preserve">code will download the file myfile.txt from the FTP server ftp.example.com. </w:t>
+      </w:r>
+      <w:r>
+        <w:t>The file will be saved to the current directory on the local machine.</w:t>
+      </w:r>
+    </w:p>
+    <w:p>
+      <w:r>
+        <w:t xml:space="preserve">The </w:t>
+      </w:r>
+      <w:r>
+        <w:rPr>
+          <w:color w:val="0000FF"/>
+        </w:rPr>
+        <w:t xml:space="preserve">FTP API is a powerful tool </w:t>
+      </w:r>
+      <w:r>
+        <w:t>that can be used to download files, upload files, manage directories, and send commands to FTP servers. It is a valuable tool for developers who need to access FTP servers from their applications.</w:t>
+      </w:r>
+    </w:p>
+    <w:p/>
+    <w:p>
+      <w:pPr>
+        <w:pStyle w:val="Style2"/>
+      </w:pPr>
+      <w:r>
+        <w:t>Deleting Files</w:t>
+      </w:r>
+    </w:p>
+    <w:p>
+      <w:r>
+        <w:t xml:space="preserve">To </w:t>
+      </w:r>
+      <w:r>
+        <w:rPr>
+          <w:color w:val="0000FF"/>
+        </w:rPr>
+        <w:t xml:space="preserve">delete a file from an FTP server, </w:t>
+      </w:r>
+      <w:r>
+        <w:t xml:space="preserve">you can use the FtpDeleteFile function. This function takes two arguments: the FTP session handle and the file name. The file name must be a fully qualified path name, including the </w:t>
+      </w:r>
+      <w:proofErr w:type="gramStart"/>
+      <w:r>
+        <w:t>server</w:t>
+      </w:r>
+      <w:proofErr w:type="gramEnd"/>
+      <w:r>
+        <w:t xml:space="preserve"> name.</w:t>
+      </w:r>
+    </w:p>
+    <w:p>
+      <w:r>
+        <w:rPr>
+          <w:noProof/>
+        </w:rPr>
+        <w:drawing>
+          <wp:inline distT="0" distB="0" distL="0" distR="0" wp14:anchorId="018C8F1F" wp14:editId="0ED7A53A">
+            <wp:extent cx="5943600" cy="451485"/>
+            <wp:effectExtent l="0" t="0" r="0" b="5715"/>
+            <wp:docPr id="50" name="Picture 50"/>
+            <wp:cNvGraphicFramePr>
+              <a:graphicFrameLocks xmlns:a="http://schemas.openxmlformats.org/drawingml/2006/main" noChangeAspect="1"/>
+            </wp:cNvGraphicFramePr>
+            <a:graphic xmlns:a="http://schemas.openxmlformats.org/drawingml/2006/main">
+              <a:graphicData uri="http://schemas.openxmlformats.org/drawingml/2006/picture">
+                <pic:pic xmlns:pic="http://schemas.openxmlformats.org/drawingml/2006/picture">
+                  <pic:nvPicPr>
+                    <pic:cNvPr id="1" name=""/>
+                    <pic:cNvPicPr/>
+                  </pic:nvPicPr>
+                  <pic:blipFill>
+                    <a:blip r:embed="rId53"/>
+                    <a:stretch>
+                      <a:fillRect/>
+                    </a:stretch>
+                  </pic:blipFill>
+                  <pic:spPr>
+                    <a:xfrm>
+                      <a:off x="0" y="0"/>
+                      <a:ext cx="5943600" cy="451485"/>
+                    </a:xfrm>
+                    <a:prstGeom prst="rect">
+                      <a:avLst/>
+                    </a:prstGeom>
+                  </pic:spPr>
+                </pic:pic>
+              </a:graphicData>
+            </a:graphic>
+          </wp:inline>
+        </w:drawing>
+      </w:r>
+    </w:p>
+    <w:p>
+      <w:r>
+        <w:t xml:space="preserve">This function </w:t>
+      </w:r>
+      <w:r>
+        <w:rPr>
+          <w:color w:val="0000FF"/>
+        </w:rPr>
+        <w:t xml:space="preserve">returns a handle to the first file </w:t>
+      </w:r>
+      <w:r>
+        <w:t>that matches the search pattern. You can use this handle to call the InternetFindNextFile function to get the names of additional matching files.</w:t>
+      </w:r>
+    </w:p>
+    <w:p>
+      <w:r>
+        <w:rPr>
+          <w:noProof/>
+        </w:rPr>
+        <w:drawing>
+          <wp:inline distT="0" distB="0" distL="0" distR="0" wp14:anchorId="724C2812" wp14:editId="2CA4C06D">
+            <wp:extent cx="4586630" cy="896634"/>
+            <wp:effectExtent l="0" t="0" r="4445" b="0"/>
+            <wp:docPr id="51" name="Picture 51"/>
+            <wp:cNvGraphicFramePr>
+              <a:graphicFrameLocks xmlns:a="http://schemas.openxmlformats.org/drawingml/2006/main" noChangeAspect="1"/>
+            </wp:cNvGraphicFramePr>
+            <a:graphic xmlns:a="http://schemas.openxmlformats.org/drawingml/2006/main">
+              <a:graphicData uri="http://schemas.openxmlformats.org/drawingml/2006/picture">
+                <pic:pic xmlns:pic="http://schemas.openxmlformats.org/drawingml/2006/picture">
+                  <pic:nvPicPr>
+                    <pic:cNvPr id="1" name=""/>
+                    <pic:cNvPicPr/>
+                  </pic:nvPicPr>
+                  <pic:blipFill>
+                    <a:blip r:embed="rId54"/>
+                    <a:stretch>
+                      <a:fillRect/>
+                    </a:stretch>
+                  </pic:blipFill>
+                  <pic:spPr>
+                    <a:xfrm>
+                      <a:off x="0" y="0"/>
+                      <a:ext cx="4586630" cy="896634"/>
+                    </a:xfrm>
+                    <a:prstGeom prst="rect">
+                      <a:avLst/>
+                    </a:prstGeom>
+                  </pic:spPr>
+                </pic:pic>
+              </a:graphicData>
+            </a:graphic>
+          </wp:inline>
+        </w:drawing>
+      </w:r>
+    </w:p>
+    <w:p>
+      <w:r>
+        <w:lastRenderedPageBreak/>
+        <w:t>When you are finished searching for files, you should call the InternetCloseHandle function to close the handle.</w:t>
+      </w:r>
+    </w:p>
+    <w:p>
+      <w:r>
+        <w:rPr>
+          <w:noProof/>
+        </w:rPr>
+        <w:drawing>
+          <wp:inline distT="0" distB="0" distL="0" distR="0" wp14:anchorId="6BC92061" wp14:editId="1525E27F">
+            <wp:extent cx="3129078" cy="431597"/>
+            <wp:effectExtent l="0" t="0" r="0" b="6985"/>
+            <wp:docPr id="52" name="Picture 52"/>
+            <wp:cNvGraphicFramePr>
+              <a:graphicFrameLocks xmlns:a="http://schemas.openxmlformats.org/drawingml/2006/main" noChangeAspect="1"/>
+            </wp:cNvGraphicFramePr>
+            <a:graphic xmlns:a="http://schemas.openxmlformats.org/drawingml/2006/main">
+              <a:graphicData uri="http://schemas.openxmlformats.org/drawingml/2006/picture">
+                <pic:pic xmlns:pic="http://schemas.openxmlformats.org/drawingml/2006/picture">
+                  <pic:nvPicPr>
+                    <pic:cNvPr id="1" name=""/>
+                    <pic:cNvPicPr/>
+                  </pic:nvPicPr>
+                  <pic:blipFill>
+                    <a:blip r:embed="rId55"/>
+                    <a:stretch>
+                      <a:fillRect/>
+                    </a:stretch>
+                  </pic:blipFill>
+                  <pic:spPr>
+                    <a:xfrm>
+                      <a:off x="0" y="0"/>
+                      <a:ext cx="3132213" cy="432029"/>
+                    </a:xfrm>
+                    <a:prstGeom prst="rect">
+                      <a:avLst/>
+                    </a:prstGeom>
+                  </pic:spPr>
+                </pic:pic>
+              </a:graphicData>
+            </a:graphic>
+          </wp:inline>
+        </w:drawing>
+      </w:r>
+    </w:p>
+    <w:p>
+      <w:pPr>
+        <w:pStyle w:val="Style2"/>
+      </w:pPr>
+    </w:p>
+    <w:p>
+      <w:pPr>
+        <w:pStyle w:val="Style2"/>
+      </w:pPr>
+      <w:r>
+        <w:t>Opening and Reading Files</w:t>
+      </w:r>
+    </w:p>
+    <w:p>
+      <w:r>
+        <w:t>To open a file on an FTP server, you can use the FtpFileOpen function. This function takes four arguments: the FTP session handle, the file name, the file access mode, the transfer type, and the flags.</w:t>
+      </w:r>
+    </w:p>
+    <w:p>
+      <w:r>
+        <w:rPr>
+          <w:noProof/>
+        </w:rPr>
+        <w:drawing>
+          <wp:inline distT="0" distB="0" distL="0" distR="0" wp14:anchorId="3ECFBF29" wp14:editId="228A6E3F">
+            <wp:extent cx="5943600" cy="263525"/>
+            <wp:effectExtent l="0" t="0" r="0" b="3175"/>
+            <wp:docPr id="53" name="Picture 53"/>
+            <wp:cNvGraphicFramePr>
+              <a:graphicFrameLocks xmlns:a="http://schemas.openxmlformats.org/drawingml/2006/main" noChangeAspect="1"/>
+            </wp:cNvGraphicFramePr>
+            <a:graphic xmlns:a="http://schemas.openxmlformats.org/drawingml/2006/main">
+              <a:graphicData uri="http://schemas.openxmlformats.org/drawingml/2006/picture">
+                <pic:pic xmlns:pic="http://schemas.openxmlformats.org/drawingml/2006/picture">
+                  <pic:nvPicPr>
+                    <pic:cNvPr id="1" name=""/>
+                    <pic:cNvPicPr/>
+                  </pic:nvPicPr>
+                  <pic:blipFill>
+                    <a:blip r:embed="rId56"/>
+                    <a:stretch>
+                      <a:fillRect/>
+                    </a:stretch>
+                  </pic:blipFill>
+                  <pic:spPr>
+                    <a:xfrm>
+                      <a:off x="0" y="0"/>
+                      <a:ext cx="5943600" cy="263525"/>
+                    </a:xfrm>
+                    <a:prstGeom prst="rect">
+                      <a:avLst/>
+                    </a:prstGeom>
+                  </pic:spPr>
+                </pic:pic>
+              </a:graphicData>
+            </a:graphic>
+          </wp:inline>
+        </w:drawing>
+      </w:r>
+    </w:p>
+    <w:p>
+      <w:r>
+        <w:t>Once you have opened a file, you can read data from it using the InternetReadFile function.</w:t>
+      </w:r>
+    </w:p>
+    <w:p>
+      <w:r>
+        <w:rPr>
+          <w:noProof/>
+        </w:rPr>
+        <w:drawing>
+          <wp:inline distT="0" distB="0" distL="0" distR="0" wp14:anchorId="2182813B" wp14:editId="4FA04882">
+            <wp:extent cx="4731473" cy="1448410"/>
+            <wp:effectExtent l="0" t="0" r="0" b="0"/>
+            <wp:docPr id="54" name="Picture 54"/>
+            <wp:cNvGraphicFramePr>
+              <a:graphicFrameLocks xmlns:a="http://schemas.openxmlformats.org/drawingml/2006/main" noChangeAspect="1"/>
+            </wp:cNvGraphicFramePr>
+            <a:graphic xmlns:a="http://schemas.openxmlformats.org/drawingml/2006/main">
+              <a:graphicData uri="http://schemas.openxmlformats.org/drawingml/2006/picture">
+                <pic:pic xmlns:pic="http://schemas.openxmlformats.org/drawingml/2006/picture">
+                  <pic:nvPicPr>
+                    <pic:cNvPr id="1" name=""/>
+                    <pic:cNvPicPr/>
+                  </pic:nvPicPr>
+                  <pic:blipFill>
+                    <a:blip r:embed="rId57"/>
+                    <a:stretch>
+                      <a:fillRect/>
+                    </a:stretch>
+                  </pic:blipFill>
+                  <pic:spPr>
+                    <a:xfrm>
+                      <a:off x="0" y="0"/>
+                      <a:ext cx="4739349" cy="1450821"/>
+                    </a:xfrm>
+                    <a:prstGeom prst="rect">
+                      <a:avLst/>
+                    </a:prstGeom>
+                  </pic:spPr>
+                </pic:pic>
+              </a:graphicData>
+            </a:graphic>
+          </wp:inline>
+        </w:drawing>
+      </w:r>
+    </w:p>
+    <w:p>
+      <w:r>
+        <w:t>When you are finished reading from a file, you should call the FtpCloseFile function to close the handle.</w:t>
+      </w:r>
+    </w:p>
+    <w:p>
+      <w:r>
+        <w:rPr>
+          <w:noProof/>
+        </w:rPr>
+        <w:drawing>
+          <wp:inline distT="0" distB="0" distL="0" distR="0" wp14:anchorId="7AD52000" wp14:editId="5D3999C2">
+            <wp:extent cx="3314700" cy="457200"/>
+            <wp:effectExtent l="0" t="0" r="0" b="0"/>
+            <wp:docPr id="55" name="Picture 55"/>
+            <wp:cNvGraphicFramePr>
+              <a:graphicFrameLocks xmlns:a="http://schemas.openxmlformats.org/drawingml/2006/main" noChangeAspect="1"/>
+            </wp:cNvGraphicFramePr>
+            <a:graphic xmlns:a="http://schemas.openxmlformats.org/drawingml/2006/main">
+              <a:graphicData uri="http://schemas.openxmlformats.org/drawingml/2006/picture">
+                <pic:pic xmlns:pic="http://schemas.openxmlformats.org/drawingml/2006/picture">
+                  <pic:nvPicPr>
+                    <pic:cNvPr id="1" name=""/>
+                    <pic:cNvPicPr/>
+                  </pic:nvPicPr>
+                  <pic:blipFill>
+                    <a:blip r:embed="rId58"/>
+                    <a:stretch>
+                      <a:fillRect/>
+                    </a:stretch>
+                  </pic:blipFill>
+                  <pic:spPr>
+                    <a:xfrm>
+                      <a:off x="0" y="0"/>
+                      <a:ext cx="3314700" cy="457200"/>
+                    </a:xfrm>
+                    <a:prstGeom prst="rect">
+                      <a:avLst/>
+                    </a:prstGeom>
+                  </pic:spPr>
+                </pic:pic>
+              </a:graphicData>
+            </a:graphic>
+          </wp:inline>
+        </w:drawing>
+      </w:r>
+    </w:p>
+    <w:p/>
+    <w:p/>
+    <w:p/>
+    <w:p/>
+    <w:p/>
+    <w:p/>
+    <w:p/>
+    <w:p/>
+    <w:p>
+      <w:pPr>
+        <w:pStyle w:val="Style1"/>
+      </w:pPr>
+      <w:r>
+        <w:lastRenderedPageBreak/>
+        <w:t>UPDDEMO.C</w:t>
+      </w:r>
+      <w:r>
+        <w:t xml:space="preserve"> PROGRAM</w:t>
+      </w:r>
+    </w:p>
+    <w:p>
+      <w:r>
+        <w:t>This file contains the main code for the Update Demo program. It defines the window procedure, the dialog procedure, and the FtpThread function.</w:t>
+      </w:r>
+    </w:p>
+    <w:p/>
+    <w:p>
+      <w:pPr>
+        <w:pStyle w:val="Style2"/>
+      </w:pPr>
+      <w:r>
+        <w:t>Window Procedure:</w:t>
+      </w:r>
+    </w:p>
+    <w:p>
+      <w:r>
+        <w:t>The window procedure handles all of the messages for the main window of the program. It includes the following messages:</w:t>
+      </w:r>
+    </w:p>
+    <w:p>
+      <w:pPr>
+        <w:pStyle w:val="ListParagraph"/>
+        <w:numPr>
+          <w:ilvl w:val="0"/>
+          <w:numId w:val="19"/>
+        </w:numPr>
+      </w:pPr>
+      <w:r>
+        <w:rPr>
+          <w:color w:val="0000FF"/>
+        </w:rPr>
+        <w:t xml:space="preserve">WM_CREATE: </w:t>
+      </w:r>
+      <w:r>
+        <w:t>This message is sent when the window is created. It is used to initialize the window and the scroll bar.</w:t>
+      </w:r>
+    </w:p>
+    <w:p>
+      <w:pPr>
+        <w:pStyle w:val="ListParagraph"/>
+        <w:numPr>
+          <w:ilvl w:val="0"/>
+          <w:numId w:val="19"/>
+        </w:numPr>
+      </w:pPr>
+      <w:r>
+        <w:rPr>
+          <w:color w:val="0000FF"/>
+        </w:rPr>
+        <w:t xml:space="preserve">WM_SIZE: </w:t>
+      </w:r>
+      <w:r>
+        <w:t>This message is sent when the window is resized. It is used to update the scroll bar and the list of files.</w:t>
+      </w:r>
+    </w:p>
+    <w:p>
+      <w:pPr>
+        <w:pStyle w:val="ListParagraph"/>
+        <w:numPr>
+          <w:ilvl w:val="0"/>
+          <w:numId w:val="19"/>
+        </w:numPr>
+      </w:pPr>
+      <w:r>
+        <w:rPr>
+          <w:color w:val="0000FF"/>
+        </w:rPr>
+        <w:t xml:space="preserve">WM_VSCROLL: </w:t>
+      </w:r>
+      <w:r>
+        <w:t>This message is sent when the vertical scroll bar is changed. It is used to scroll the list of files.</w:t>
+      </w:r>
+    </w:p>
+    <w:p>
+      <w:pPr>
+        <w:pStyle w:val="ListParagraph"/>
+        <w:numPr>
+          <w:ilvl w:val="0"/>
+          <w:numId w:val="19"/>
+        </w:numPr>
+      </w:pPr>
+      <w:r>
+        <w:rPr>
+          <w:color w:val="0000FF"/>
+        </w:rPr>
+        <w:t xml:space="preserve">WM_USER_CHECKFILES: </w:t>
+      </w:r>
+      <w:r>
+        <w:t>This message is sent when the user clicks the "Check for Updates" button. It checks if the latest file exists and, if not, it displays the dialog box.</w:t>
+      </w:r>
+    </w:p>
+    <w:p>
+      <w:pPr>
+        <w:pStyle w:val="ListParagraph"/>
+        <w:numPr>
+          <w:ilvl w:val="0"/>
+          <w:numId w:val="19"/>
+        </w:numPr>
+      </w:pPr>
+      <w:r>
+        <w:rPr>
+          <w:color w:val="0000FF"/>
+        </w:rPr>
+        <w:t xml:space="preserve">WM_USER_GETFILES: </w:t>
+      </w:r>
+      <w:r>
+        <w:t>This message is sent when the user clicks the "Get Updates" button. It reads the list of files from disk and displays them in the list box.</w:t>
+      </w:r>
+    </w:p>
+    <w:p>
+      <w:pPr>
+        <w:pStyle w:val="ListParagraph"/>
+        <w:numPr>
+          <w:ilvl w:val="0"/>
+          <w:numId w:val="19"/>
+        </w:numPr>
+      </w:pPr>
+      <w:r>
+        <w:rPr>
+          <w:color w:val="0000FF"/>
+        </w:rPr>
+        <w:t xml:space="preserve">WM_PAINT: </w:t>
+      </w:r>
+      <w:r>
+        <w:t>This message is sent when the window needs to be repainted. It draws the list of files in the window.</w:t>
+      </w:r>
+    </w:p>
+    <w:p>
+      <w:pPr>
+        <w:pStyle w:val="ListParagraph"/>
+        <w:numPr>
+          <w:ilvl w:val="0"/>
+          <w:numId w:val="19"/>
+        </w:numPr>
+      </w:pPr>
+      <w:r>
+        <w:rPr>
+          <w:color w:val="0000FF"/>
+        </w:rPr>
+        <w:t xml:space="preserve">WM_DESTROY: </w:t>
+      </w:r>
+      <w:r>
+        <w:t>This message is sent when the window is destroyed. It is used to clean up resources.</w:t>
+      </w:r>
+    </w:p>
+    <w:p/>
+    <w:p>
+      <w:pPr>
+        <w:pStyle w:val="Style2"/>
+      </w:pPr>
+      <w:r>
+        <w:t>Dialog Procedure:</w:t>
+      </w:r>
+    </w:p>
+    <w:p>
+      <w:r>
+        <w:t>The dialog procedure handles all of the messages for the dialog box. It includes the following messages:</w:t>
+      </w:r>
+    </w:p>
+    <w:p>
+      <w:pPr>
+        <w:pStyle w:val="ListParagraph"/>
+        <w:numPr>
+          <w:ilvl w:val="0"/>
+          <w:numId w:val="20"/>
+        </w:numPr>
+      </w:pPr>
+      <w:r>
+        <w:rPr>
+          <w:color w:val="9933FF"/>
+        </w:rPr>
+        <w:t xml:space="preserve">WM_INITDIALOG: </w:t>
+      </w:r>
+      <w:r>
+        <w:t>This message is sent when the dialog box is created. It is used to initialize the dialog box and start the FTP thread.</w:t>
+      </w:r>
+    </w:p>
+    <w:p>
+      <w:pPr>
+        <w:pStyle w:val="ListParagraph"/>
+        <w:numPr>
+          <w:ilvl w:val="0"/>
+          <w:numId w:val="20"/>
+        </w:numPr>
+      </w:pPr>
+      <w:r>
+        <w:rPr>
+          <w:color w:val="9933FF"/>
+        </w:rPr>
+        <w:t xml:space="preserve">WM_COMMAND: </w:t>
+      </w:r>
+      <w:r>
+        <w:t>This message is sent when the user clicks a button in the dialog box. It stops the FTP thread if the user clicks the "Cancel" button.</w:t>
+      </w:r>
+    </w:p>
+    <w:p/>
+    <w:p/>
+    <w:p/>
+    <w:p/>
+    <w:p>
+      <w:pPr>
+        <w:pStyle w:val="Style2"/>
+      </w:pPr>
+      <w:r>
+        <w:lastRenderedPageBreak/>
+        <w:t>FtpThread:</w:t>
+      </w:r>
+    </w:p>
+    <w:p>
+      <w:r>
+        <w:t>The FtpThread function is a thread that downloads files from the FTP server. It includes the following steps:</w:t>
+      </w:r>
+    </w:p>
+    <w:p>
+      <w:pPr>
+        <w:pStyle w:val="ListParagraph"/>
+        <w:numPr>
+          <w:ilvl w:val="0"/>
+          <w:numId w:val="21"/>
+        </w:numPr>
+      </w:pPr>
+      <w:r>
+        <w:t>Open an internet session.</w:t>
+      </w:r>
+    </w:p>
+    <w:p>
+      <w:pPr>
+        <w:pStyle w:val="ListParagraph"/>
+        <w:numPr>
+          <w:ilvl w:val="0"/>
+          <w:numId w:val="21"/>
+        </w:numPr>
+      </w:pPr>
+      <w:r>
+        <w:t>Open an FTP session.</w:t>
+      </w:r>
+    </w:p>
+    <w:p>
+      <w:pPr>
+        <w:pStyle w:val="ListParagraph"/>
+        <w:numPr>
+          <w:ilvl w:val="0"/>
+          <w:numId w:val="21"/>
+        </w:numPr>
+      </w:pPr>
+      <w:r>
+        <w:t>Set the directory to the directory containing the files to download.</w:t>
+      </w:r>
+    </w:p>
+    <w:p>
+      <w:pPr>
+        <w:pStyle w:val="ListParagraph"/>
+        <w:numPr>
+          <w:ilvl w:val="0"/>
+          <w:numId w:val="21"/>
+        </w:numPr>
+      </w:pPr>
+      <w:r>
+        <w:t>Get the first file fitting the template.</w:t>
+      </w:r>
+    </w:p>
+    <w:p>
+      <w:pPr>
+        <w:pStyle w:val="ListParagraph"/>
+        <w:numPr>
+          <w:ilvl w:val="0"/>
+          <w:numId w:val="21"/>
+        </w:numPr>
+      </w:pPr>
+      <w:r>
+        <w:t>Download the file to the local hard disk.</w:t>
+      </w:r>
+    </w:p>
+    <w:p>
+      <w:pPr>
+        <w:pStyle w:val="ListParagraph"/>
+        <w:numPr>
+          <w:ilvl w:val="0"/>
+          <w:numId w:val="21"/>
+        </w:numPr>
+      </w:pPr>
+      <w:r>
+        <w:t>Close the FTP session.</w:t>
+      </w:r>
+    </w:p>
+    <w:p>
+      <w:pPr>
+        <w:pStyle w:val="ListParagraph"/>
+        <w:numPr>
+          <w:ilvl w:val="0"/>
+          <w:numId w:val="21"/>
+        </w:numPr>
+      </w:pPr>
+      <w:r>
+        <w:t>Close the internet session.</w:t>
+      </w:r>
+    </w:p>
+    <w:p>
+      <w:pPr>
+        <w:pStyle w:val="Style2"/>
+      </w:pPr>
+    </w:p>
+    <w:p>
+      <w:pPr>
+        <w:pStyle w:val="Style2"/>
+      </w:pPr>
+      <w:r>
+        <w:t>GetFileList:</w:t>
+      </w:r>
+    </w:p>
+    <w:p>
+      <w:r>
+        <w:t>The GetFileList function reads files from disk and saves their names and contents. It includes the following steps:</w:t>
+      </w:r>
+    </w:p>
+    <w:p>
+      <w:pPr>
+        <w:pStyle w:val="ListParagraph"/>
+        <w:numPr>
+          <w:ilvl w:val="0"/>
+          <w:numId w:val="22"/>
+        </w:numPr>
+      </w:pPr>
+      <w:r>
+        <w:t>Open the first file fitting the template.</w:t>
+      </w:r>
+    </w:p>
+    <w:p>
+      <w:pPr>
+        <w:pStyle w:val="ListParagraph"/>
+        <w:numPr>
+          <w:ilvl w:val="0"/>
+          <w:numId w:val="22"/>
+        </w:numPr>
+      </w:pPr>
+      <w:r>
+        <w:t>Get the size of the file.</w:t>
+      </w:r>
+    </w:p>
+    <w:p>
+      <w:pPr>
+        <w:pStyle w:val="ListParagraph"/>
+        <w:numPr>
+          <w:ilvl w:val="0"/>
+          <w:numId w:val="22"/>
+        </w:numPr>
+      </w:pPr>
+      <w:r>
+        <w:t>Allocate space for the filename and the contents.</w:t>
+      </w:r>
+    </w:p>
+    <w:p>
+      <w:pPr>
+        <w:pStyle w:val="ListParagraph"/>
+        <w:numPr>
+          <w:ilvl w:val="0"/>
+          <w:numId w:val="22"/>
+        </w:numPr>
+      </w:pPr>
+      <w:r>
+        <w:t>Read the filename and the contents of the file.</w:t>
+      </w:r>
+    </w:p>
+    <w:p>
+      <w:pPr>
+        <w:pStyle w:val="ListParagraph"/>
+        <w:numPr>
+          <w:ilvl w:val="0"/>
+          <w:numId w:val="22"/>
+        </w:numPr>
+      </w:pPr>
+      <w:r>
+        <w:t>Close the file.</w:t>
+      </w:r>
+    </w:p>
+    <w:p>
+      <w:pPr>
+        <w:pStyle w:val="ListParagraph"/>
+        <w:numPr>
+          <w:ilvl w:val="0"/>
+          <w:numId w:val="22"/>
+        </w:numPr>
+      </w:pPr>
+      <w:r>
+        <w:t>Sort the files by filename.</w:t>
+      </w:r>
+    </w:p>
+    <w:p/>
+    <w:p>
+      <w:pPr>
+        <w:pStyle w:val="Style2"/>
+      </w:pPr>
+      <w:r>
+        <w:t>ButtonSwitch:</w:t>
+      </w:r>
+    </w:p>
+    <w:p>
+      <w:r>
+        <w:t xml:space="preserve">The </w:t>
+      </w:r>
+      <w:r>
+        <w:rPr>
+          <w:color w:val="9933FF"/>
+        </w:rPr>
+        <w:t xml:space="preserve">ButtonSwitch function </w:t>
+      </w:r>
+      <w:r>
+        <w:t>is called after the FTP download is complete or the user cancels the download. It displays a final status message and changes the Cancel button to OK.</w:t>
+      </w:r>
+    </w:p>
+    <w:p>
+      <w:r>
+        <w:t xml:space="preserve">The </w:t>
+      </w:r>
+      <w:r>
+        <w:rPr>
+          <w:color w:val="9933FF"/>
+        </w:rPr>
+        <w:t xml:space="preserve">function first checks to see if there was an error </w:t>
+      </w:r>
+      <w:r>
+        <w:t>during the download. If there was an error, it displays an error message. Otherwise, it displays a message indicating that the download was successful.</w:t>
+      </w:r>
+    </w:p>
+    <w:p>
+      <w:r>
+        <w:rPr>
+          <w:color w:val="9933FF"/>
+        </w:rPr>
+        <w:t>After displaying the status message</w:t>
+      </w:r>
+      <w:r>
+        <w:t>, the function changes the Cancel button to OK. This allows the user to close the dialog box.</w:t>
+      </w:r>
+    </w:p>
+    <w:p/>
+    <w:p/>
+    <w:p/>
+    <w:p>
+      <w:r>
+        <w:lastRenderedPageBreak/>
+        <w:t>Here is the code for the ButtonSwitch function:</w:t>
+      </w:r>
+    </w:p>
+    <w:p>
+      <w:r>
+        <w:rPr>
+          <w:noProof/>
+        </w:rPr>
+        <w:drawing>
+          <wp:inline distT="0" distB="0" distL="0" distR="0" wp14:anchorId="56FA1377" wp14:editId="6B13B06F">
+            <wp:extent cx="5003240" cy="1975104"/>
+            <wp:effectExtent l="0" t="0" r="6985" b="6350"/>
+            <wp:docPr id="56" name="Picture 56"/>
+            <wp:cNvGraphicFramePr>
+              <a:graphicFrameLocks xmlns:a="http://schemas.openxmlformats.org/drawingml/2006/main" noChangeAspect="1"/>
+            </wp:cNvGraphicFramePr>
+            <a:graphic xmlns:a="http://schemas.openxmlformats.org/drawingml/2006/main">
+              <a:graphicData uri="http://schemas.openxmlformats.org/drawingml/2006/picture">
+                <pic:pic xmlns:pic="http://schemas.openxmlformats.org/drawingml/2006/picture">
+                  <pic:nvPicPr>
+                    <pic:cNvPr id="1" name=""/>
+                    <pic:cNvPicPr/>
+                  </pic:nvPicPr>
+                  <pic:blipFill>
+                    <a:blip r:embed="rId59"/>
+                    <a:stretch>
+                      <a:fillRect/>
+                    </a:stretch>
+                  </pic:blipFill>
+                  <pic:spPr>
+                    <a:xfrm>
+                      <a:off x="0" y="0"/>
+                      <a:ext cx="5006478" cy="1976382"/>
+                    </a:xfrm>
+                    <a:prstGeom prst="rect">
+                      <a:avLst/>
+                    </a:prstGeom>
+                  </pic:spPr>
+                </pic:pic>
+              </a:graphicData>
+            </a:graphic>
+          </wp:inline>
+        </w:drawing>
+      </w:r>
+    </w:p>
+    <w:p>
+      <w:r>
+        <w:t xml:space="preserve">The </w:t>
+      </w:r>
+      <w:r>
+        <w:rPr>
+          <w:color w:val="9933FF"/>
+        </w:rPr>
+        <w:t xml:space="preserve">first parameter to the function, hwndStatus, </w:t>
+      </w:r>
+      <w:r>
+        <w:t>is the handle to the control that displays the status message. The second parameter, hwndButton, is the handle to the Cancel button. The third parameter, szText, is the text of the status message.</w:t>
+      </w:r>
+    </w:p>
+    <w:p>
+      <w:r>
+        <w:t xml:space="preserve">The </w:t>
+      </w:r>
+      <w:r>
+        <w:rPr>
+          <w:color w:val="9933FF"/>
+        </w:rPr>
+        <w:t xml:space="preserve">function first checks to see if the szText parameter is NULL. </w:t>
+      </w:r>
+      <w:r>
+        <w:t>If it is, then the download was cancelled and an error message is displayed. Otherwise, the download was successful and a success message is displayed.</w:t>
+      </w:r>
+    </w:p>
+    <w:p>
+      <w:r>
+        <w:rPr>
+          <w:color w:val="9933FF"/>
+        </w:rPr>
+        <w:t>After displaying the status message,</w:t>
+      </w:r>
+      <w:r>
+        <w:t xml:space="preserve"> the function changes the text of the Cancel button to "OK" and changes its ID to IDOK. This allows the user to close the dialog box.</w:t>
+      </w:r>
+    </w:p>
+    <w:p/>
+    <w:p>
+      <w:pPr>
+        <w:pStyle w:val="Style2"/>
+      </w:pPr>
+      <w:r>
+        <w:t>Compare function</w:t>
+      </w:r>
+    </w:p>
+    <w:p>
+      <w:r>
+        <w:t xml:space="preserve">The </w:t>
+      </w:r>
+      <w:r>
+        <w:rPr>
+          <w:color w:val="0000FF"/>
+        </w:rPr>
+        <w:t xml:space="preserve">Compare function </w:t>
+      </w:r>
+      <w:r>
+        <w:t xml:space="preserve">helps arrange files in order by their filenames. It determines the relative positions of two files by comparing their filenames. </w:t>
+      </w:r>
+    </w:p>
+    <w:p>
+      <w:r>
+        <w:rPr>
+          <w:color w:val="0000FF"/>
+        </w:rPr>
+        <w:t xml:space="preserve">If the </w:t>
+      </w:r>
+      <w:r>
+        <w:rPr>
+          <w:color w:val="0000FF"/>
+        </w:rPr>
+        <w:t xml:space="preserve">first filename is less than the second, </w:t>
+      </w:r>
+      <w:r>
+        <w:t>it returns -1, indicating the first file comes before the second. If the filenames are equal, it returns 0. If the first filename is greater, it returns 1, signifying the first file comes after the second.</w:t>
+      </w:r>
+    </w:p>
+    <w:p>
+      <w:r>
+        <w:t xml:space="preserve">The </w:t>
+      </w:r>
+      <w:r>
+        <w:rPr>
+          <w:color w:val="0000FF"/>
+        </w:rPr>
+        <w:t xml:space="preserve">Compare function relies on the lstrcmp function </w:t>
+      </w:r>
+      <w:r>
+        <w:t>to directly compare the filenames. lstrcmp returns -1 for less, 0 for equal, and 1 for greater, matching the Compare function's output.</w:t>
+      </w:r>
+    </w:p>
+    <w:p>
+      <w:r>
+        <w:t xml:space="preserve">In the </w:t>
+      </w:r>
+      <w:r>
+        <w:rPr>
+          <w:color w:val="0000FF"/>
+        </w:rPr>
+        <w:t>GetFileList function</w:t>
+      </w:r>
+      <w:r>
+        <w:t xml:space="preserve">, Compare is employed to sort the list of files by filename. </w:t>
+      </w:r>
+    </w:p>
+    <w:p>
+      <w:r>
+        <w:t xml:space="preserve">The </w:t>
+      </w:r>
+      <w:r>
+        <w:rPr>
+          <w:color w:val="0000FF"/>
+        </w:rPr>
+        <w:t xml:space="preserve">qsort function </w:t>
+      </w:r>
+      <w:r>
+        <w:t>handles the actual sorting process, and Compare serves as the comparison function passed to qsort, ensuring the files are arranged alphabetically.</w:t>
+      </w:r>
+    </w:p>
+    <w:p/>
+    <w:p/>
+    <w:p/>
+    <w:p>
+      <w:pPr>
+        <w:jc w:val="center"/>
+        <w:rPr>
+          <w:sz w:val="32"/>
+          <w:szCs w:val="32"/>
+          <w:highlight w:val="yellow"/>
+        </w:rPr>
+      </w:pPr>
+      <w:r>
+        <w:rPr>
+          <w:sz w:val="32"/>
+          <w:szCs w:val="32"/>
+          <w:highlight w:val="yellow"/>
+        </w:rPr>
+        <w:lastRenderedPageBreak/>
+        <w:t>WE’RE DONE GUYS!!!! DONE!!! NOW IT’S UP TO YOU TO PRACTICE</w:t>
+      </w:r>
+      <w:r>
+        <w:rPr>
+          <mc:AlternateContent>
+            <mc:Choice Requires="w16se"/>
+            <mc:Fallback>
+              <w:rFonts w:ascii="Segoe UI Emoji" w:eastAsia="Segoe UI Emoji" w:hAnsi="Segoe UI Emoji" w:cs="Segoe UI Emoji"/>
+            </mc:Fallback>
+          </mc:AlternateContent>
+          <w:sz w:val="32"/>
+          <w:szCs w:val="32"/>
+          <w:highlight w:val="yellow"/>
+        </w:rPr>
+        <mc:AlternateContent>
+          <mc:Choice Requires="w16se">
+            <w16se:symEx w16se:font="Segoe UI Emoji" w16se:char="1F44D"/>
+          </mc:Choice>
+          <mc:Fallback>
+            <w:t>👍</w:t>
+          </mc:Fallback>
+        </mc:AlternateContent>
+      </w:r>
+      <w:r>
+        <w:rPr>
+          <mc:AlternateContent>
+            <mc:Choice Requires="w16se"/>
+            <mc:Fallback>
+              <w:rFonts w:ascii="Segoe UI Emoji" w:eastAsia="Segoe UI Emoji" w:hAnsi="Segoe UI Emoji" w:cs="Segoe UI Emoji"/>
+            </mc:Fallback>
+          </mc:AlternateContent>
+          <w:sz w:val="32"/>
+          <w:szCs w:val="32"/>
+          <w:highlight w:val="yellow"/>
+        </w:rPr>
+        <mc:AlternateContent>
+          <mc:Choice Requires="w16se">
+            <w16se:symEx w16se:font="Segoe UI Emoji" w16se:char="1F605"/>
+          </mc:Choice>
+          <mc:Fallback>
+            <w:t>😅</w:t>
+          </mc:Fallback>
+        </mc:AlternateContent>
+      </w:r>
+    </w:p>
+    <w:p>
+      <w:pPr>
+        <w:jc w:val="center"/>
+        <w:rPr>
+          <w:sz w:val="32"/>
+          <w:szCs w:val="32"/>
+        </w:rPr>
+      </w:pPr>
+      <w:r>
+        <w:rPr>
+          <w:sz w:val="32"/>
+          <w:szCs w:val="32"/>
+          <w:highlight w:val="yellow"/>
+        </w:rPr>
+        <w:t>BEST OF LUCK IN YOUR ENDEAVOURS!</w:t>
+      </w:r>
+      <w:r>
+        <w:rPr>
+          <w:sz w:val="32"/>
+          <w:szCs w:val="32"/>
+        </w:rPr>
+        <w:t xml:space="preserve"> </w:t>
+      </w:r>
+    </w:p>
+    <w:p>
+      <w:pPr>
+        <w:jc w:val="center"/>
+        <w:rPr>
+          <w:sz w:val="32"/>
+          <w:szCs w:val="32"/>
+        </w:rPr>
+      </w:pPr>
+    </w:p>
+    <w:p>
+      <w:pPr>
+        <w:jc w:val="center"/>
+        <w:rPr>
+          <w:sz w:val="32"/>
+          <w:szCs w:val="32"/>
+          <w:highlight w:val="yellow"/>
+        </w:rPr>
+      </w:pPr>
+      <w:r>
+        <w:rPr>
+          <w:sz w:val="32"/>
+          <w:szCs w:val="32"/>
+          <w:highlight w:val="yellow"/>
+        </w:rPr>
+        <w:t>YOU ARE NOW WELL EQUIPPED TO TACKLE OPERATING SYSTEMS BOOKS BY ABRAHAM SILBERSCHATZ WHICH IMPLEMENTS WHAT WE’VE LEARNT THROUGHOUT!</w:t>
+      </w:r>
+    </w:p>
+    <w:p>
+      <w:pPr>
+        <w:jc w:val="center"/>
+        <w:rPr>
+          <w:sz w:val="32"/>
+          <w:szCs w:val="32"/>
+        </w:rPr>
+      </w:pPr>
+      <w:r>
+        <w:rPr>
+          <w:sz w:val="32"/>
+          <w:szCs w:val="32"/>
+          <w:highlight w:val="yellow"/>
+        </w:rPr>
+        <w:t xml:space="preserve"> BYE!</w:t>
+      </w:r>
+    </w:p>
+    <w:p>
+      <w:pPr>
+        <w:jc w:val="center"/>
+        <w:rPr>
+          <w:sz w:val="32"/>
+          <w:szCs w:val="32"/>
+        </w:rPr>
+      </w:pPr>
+      <w:r>
+        <w:rPr>
+          <w:noProof/>
+        </w:rPr>
+        <w:drawing>
+          <wp:inline distT="0" distB="0" distL="0" distR="0" wp14:anchorId="7B5D74BF" wp14:editId="5250C159">
+            <wp:extent cx="2194560" cy="3025555"/>
+            <wp:effectExtent l="0" t="0" r="0" b="3810"/>
+            <wp:docPr id="59" name="Picture 59"/>
+            <wp:cNvGraphicFramePr>
+              <a:graphicFrameLocks xmlns:a="http://schemas.openxmlformats.org/drawingml/2006/main" noChangeAspect="1"/>
+            </wp:cNvGraphicFramePr>
+            <a:graphic xmlns:a="http://schemas.openxmlformats.org/drawingml/2006/main">
+              <a:graphicData uri="http://schemas.openxmlformats.org/drawingml/2006/picture">
+                <pic:pic xmlns:pic="http://schemas.openxmlformats.org/drawingml/2006/picture">
+                  <pic:nvPicPr>
+                    <pic:cNvPr id="1" name=""/>
+                    <pic:cNvPicPr/>
+                  </pic:nvPicPr>
+                  <pic:blipFill>
+                    <a:blip r:embed="rId60"/>
+                    <a:stretch>
+                      <a:fillRect/>
+                    </a:stretch>
+                  </pic:blipFill>
+                  <pic:spPr>
+                    <a:xfrm>
+                      <a:off x="0" y="0"/>
+                      <a:ext cx="2200297" cy="3033464"/>
+                    </a:xfrm>
+                    <a:prstGeom prst="rect">
+                      <a:avLst/>
+                    </a:prstGeom>
+                  </pic:spPr>
+                </pic:pic>
+              </a:graphicData>
+            </a:graphic>
+          </wp:inline>
+        </w:drawing>
+      </w:r>
+    </w:p>
+    <w:p>
+      <w:pPr>
+        <w:jc w:val="center"/>
+      </w:pPr>
+      <w:r>
+        <w:rPr>
+          <w:noProof/>
+        </w:rPr>
+        <w:drawing>
+          <wp:inline distT="0" distB="0" distL="0" distR="0" wp14:anchorId="13AF2123" wp14:editId="07B57E99">
+            <wp:extent cx="2545690" cy="1898660"/>
+            <wp:effectExtent l="0" t="0" r="7620" b="6350"/>
+            <wp:docPr id="57" name="Picture 57" descr="Thanks for Reading Stock Illustration | Adobe Stock"/>
+            <wp:cNvGraphicFramePr>
+              <a:graphicFrameLocks xmlns:a="http://schemas.openxmlformats.org/drawingml/2006/main" noChangeAspect="1"/>
+            </wp:cNvGraphicFramePr>
+            <a:graphic xmlns:a="http://schemas.openxmlformats.org/drawingml/2006/main">
+              <a:graphicData uri="http://schemas.openxmlformats.org/drawingml/2006/picture">
+                <pic:pic xmlns:pic="http://schemas.openxmlformats.org/drawingml/2006/picture">
+                  <pic:nvPicPr>
+                    <pic:cNvPr id="0" name="Picture 59" descr="Thanks for Reading Stock Illustration | Adobe Stock"/>
+                    <pic:cNvPicPr>
+                      <a:picLocks noChangeAspect="1" noChangeArrowheads="1"/>
+                    </pic:cNvPicPr>
+                  </pic:nvPicPr>
+                  <pic:blipFill>
+                    <a:blip r:embed="rId61" cstate="print">
+                      <a:extLst>
+                        <a:ext uri="{28A0092B-C50C-407E-A947-70E740481C1C}">
+                          <a14:useLocalDpi xmlns:a14="http://schemas.microsoft.com/office/drawing/2010/main" val="0"/>
+                        </a:ext>
+                      </a:extLst>
+                    </a:blip>
+                    <a:srcRect/>
+                    <a:stretch>
+                      <a:fillRect/>
+                    </a:stretch>
+                  </pic:blipFill>
+                  <pic:spPr bwMode="auto">
+                    <a:xfrm>
+                      <a:off x="0" y="0"/>
+                      <a:ext cx="2553652" cy="1904598"/>
+                    </a:xfrm>
+                    <a:prstGeom prst="rect">
+                      <a:avLst/>
+                    </a:prstGeom>
+                    <a:noFill/>
+                    <a:ln>
+                      <a:noFill/>
+                    </a:ln>
+                  </pic:spPr>
+                </pic:pic>
+              </a:graphicData>
+            </a:graphic>
+          </wp:inline>
+        </w:drawing>
+      </w:r>
+    </w:p>
     <w:p/>
     <w:sectPr>
       <w:pgSz w:w="12240" w:h="15840"/>
@@ -4652,6 +5946,56 @@
     </w:sectPr>
   </w:body>
 </w:document>
+</file>
+
+<file path=word/endnotes.xml><?xml version="1.0" encoding="utf-8"?>
+<w:endnotes xmlns:wpc="http://schemas.microsoft.com/office/word/2010/wordprocessingCanvas" xmlns:cx="http://schemas.microsoft.com/office/drawing/2014/chartex" xmlns:cx1="http://schemas.microsoft.com/office/drawing/2015/9/8/chartex" xmlns:cx2="http://schemas.microsoft.com/office/drawing/2015/10/21/chartex" xmlns:cx3="http://schemas.microsoft.com/office/drawing/2016/5/9/chartex" xmlns:cx4="http://schemas.microsoft.com/office/drawing/2016/5/10/chartex" xmlns:cx5="http://schemas.microsoft.com/office/drawing/2016/5/11/chartex" xmlns:cx6="http://schemas.microsoft.com/office/drawing/2016/5/12/chartex" xmlns:cx7="http://schemas.microsoft.com/office/drawing/2016/5/13/chartex" xmlns:cx8="http://schemas.microsoft.com/office/drawing/2016/5/14/chartex" xmlns:mc="http://schemas.openxmlformats.org/markup-compatibility/2006" xmlns:aink="http://schemas.microsoft.com/office/drawing/2016/ink" xmlns:am3d="http://schemas.microsoft.com/office/drawing/2017/model3d" xmlns:o="urn:schemas-microsoft-com:office:office" xmlns:r="http://schemas.openxmlformats.org/officeDocument/2006/relationships" xmlns:m="http://schemas.openxmlformats.org/officeDocument/2006/math" xmlns:v="urn:schemas-microsoft-com:vml" xmlns:wp14="http://schemas.microsoft.com/office/word/2010/wordprocessingDrawing" xmlns:wp="http://schemas.openxmlformats.org/drawingml/2006/wordprocessingDrawing" xmlns:w10="urn:schemas-microsoft-com:office:word" xmlns:w="http://schemas.openxmlformats.org/wordprocessingml/2006/main" xmlns:w14="http://schemas.microsoft.com/office/word/2010/wordml" xmlns:w15="http://schemas.microsoft.com/office/word/2012/wordml" xmlns:w16cex="http://schemas.microsoft.com/office/word/2018/wordml/cex" xmlns:w16cid="http://schemas.microsoft.com/office/word/2016/wordml/cid" xmlns:w16="http://schemas.microsoft.com/office/word/2018/wordml" xmlns:w16sdtdh="http://schemas.microsoft.com/office/word/2020/wordml/sdtdatahash" xmlns:w16se="http://schemas.microsoft.com/office/word/2015/wordml/symex" xmlns:wpg="http://schemas.microsoft.com/office/word/2010/wordprocessingGroup" xmlns:wpi="http://schemas.microsoft.com/office/word/2010/wordprocessingInk" xmlns:wne="http://schemas.microsoft.com/office/word/2006/wordml" xmlns:wps="http://schemas.microsoft.com/office/word/2010/wordprocessingShape" mc:Ignorable="w14 w15 w16se w16cid w16 w16cex w16sdtdh wp14">
+  <w:endnote w:type="separator" w:id="-1">
+    <w:p>
+      <w:pPr>
+        <w:spacing w:after="0" w:line="240" w:lineRule="auto"/>
+      </w:pPr>
+      <w:r>
+        <w:separator/>
+      </w:r>
+    </w:p>
+  </w:endnote>
+  <w:endnote w:type="continuationSeparator" w:id="0">
+    <w:p>
+      <w:pPr>
+        <w:spacing w:after="0" w:line="240" w:lineRule="auto"/>
+      </w:pPr>
+      <w:r>
+        <w:continuationSeparator/>
+      </w:r>
+    </w:p>
+  </w:endnote>
+</w:endnotes>
+</file>
+
+<file path=word/footnotes.xml><?xml version="1.0" encoding="utf-8"?>
+<w:footnotes xmlns:wpc="http://schemas.microsoft.com/office/word/2010/wordprocessingCanvas" xmlns:cx="http://schemas.microsoft.com/office/drawing/2014/chartex" xmlns:cx1="http://schemas.microsoft.com/office/drawing/2015/9/8/chartex" xmlns:cx2="http://schemas.microsoft.com/office/drawing/2015/10/21/chartex" xmlns:cx3="http://schemas.microsoft.com/office/drawing/2016/5/9/chartex" xmlns:cx4="http://schemas.microsoft.com/office/drawing/2016/5/10/chartex" xmlns:cx5="http://schemas.microsoft.com/office/drawing/2016/5/11/chartex" xmlns:cx6="http://schemas.microsoft.com/office/drawing/2016/5/12/chartex" xmlns:cx7="http://schemas.microsoft.com/office/drawing/2016/5/13/chartex" xmlns:cx8="http://schemas.microsoft.com/office/drawing/2016/5/14/chartex" xmlns:mc="http://schemas.openxmlformats.org/markup-compatibility/2006" xmlns:aink="http://schemas.microsoft.com/office/drawing/2016/ink" xmlns:am3d="http://schemas.microsoft.com/office/drawing/2017/model3d" xmlns:o="urn:schemas-microsoft-com:office:office" xmlns:r="http://schemas.openxmlformats.org/officeDocument/2006/relationships" xmlns:m="http://schemas.openxmlformats.org/officeDocument/2006/math" xmlns:v="urn:schemas-microsoft-com:vml" xmlns:wp14="http://schemas.microsoft.com/office/word/2010/wordprocessingDrawing" xmlns:wp="http://schemas.openxmlformats.org/drawingml/2006/wordprocessingDrawing" xmlns:w10="urn:schemas-microsoft-com:office:word" xmlns:w="http://schemas.openxmlformats.org/wordprocessingml/2006/main" xmlns:w14="http://schemas.microsoft.com/office/word/2010/wordml" xmlns:w15="http://schemas.microsoft.com/office/word/2012/wordml" xmlns:w16cex="http://schemas.microsoft.com/office/word/2018/wordml/cex" xmlns:w16cid="http://schemas.microsoft.com/office/word/2016/wordml/cid" xmlns:w16="http://schemas.microsoft.com/office/word/2018/wordml" xmlns:w16sdtdh="http://schemas.microsoft.com/office/word/2020/wordml/sdtdatahash" xmlns:w16se="http://schemas.microsoft.com/office/word/2015/wordml/symex" xmlns:wpg="http://schemas.microsoft.com/office/word/2010/wordprocessingGroup" xmlns:wpi="http://schemas.microsoft.com/office/word/2010/wordprocessingInk" xmlns:wne="http://schemas.microsoft.com/office/word/2006/wordml" xmlns:wps="http://schemas.microsoft.com/office/word/2010/wordprocessingShape" mc:Ignorable="w14 w15 w16se w16cid w16 w16cex w16sdtdh wp14">
+  <w:footnote w:type="separator" w:id="-1">
+    <w:p>
+      <w:pPr>
+        <w:spacing w:after="0" w:line="240" w:lineRule="auto"/>
+      </w:pPr>
+      <w:r>
+        <w:separator/>
+      </w:r>
+    </w:p>
+  </w:footnote>
+  <w:footnote w:type="continuationSeparator" w:id="0">
+    <w:p>
+      <w:pPr>
+        <w:spacing w:after="0" w:line="240" w:lineRule="auto"/>
+      </w:pPr>
+      <w:r>
+        <w:continuationSeparator/>
+      </w:r>
+    </w:p>
+  </w:footnote>
+</w:footnotes>
 </file>
 
 <file path=word/numbering.xml><?xml version="1.0" encoding="utf-8"?>
@@ -4677,7 +6021,7 @@
         <v:path o:extrusionok="f" gradientshapeok="t" o:connecttype="rect"/>
         <o:lock v:ext="edit" aspectratio="t"/>
       </v:shapetype>
-      <v:shape id="_x0000_i1371" type="#_x0000_t75" style="width:11.5pt;height:11.5pt" o:bullet="t">
+      <v:shape id="_x0000_i1463" type="#_x0000_t75" style="width:11.5pt;height:11.5pt" o:bullet="t">
         <v:imagedata r:id="rId1" o:title="mso51E0"/>
       </v:shape>
     </w:pict>
@@ -5701,6 +7045,119 @@
     </w:lvl>
   </w:abstractNum>
   <w:abstractNum w:abstractNumId="9" w15:restartNumberingAfterBreak="0">
+    <w:nsid w:val="262C1A62"/>
+    <w:multiLevelType w:val="hybridMultilevel"/>
+    <w:tmpl w:val="9E5A5F70"/>
+    <w:lvl w:ilvl="0" w:tplc="04090001">
+      <w:start w:val="1"/>
+      <w:numFmt w:val="bullet"/>
+      <w:lvlText w:val=""/>
+      <w:lvlJc w:val="left"/>
+      <w:pPr>
+        <w:ind w:left="720" w:hanging="360"/>
+      </w:pPr>
+      <w:rPr>
+        <w:rFonts w:ascii="Symbol" w:hAnsi="Symbol" w:hint="default"/>
+      </w:rPr>
+    </w:lvl>
+    <w:lvl w:ilvl="1" w:tplc="04090003" w:tentative="1">
+      <w:start w:val="1"/>
+      <w:numFmt w:val="bullet"/>
+      <w:lvlText w:val="o"/>
+      <w:lvlJc w:val="left"/>
+      <w:pPr>
+        <w:ind w:left="1440" w:hanging="360"/>
+      </w:pPr>
+      <w:rPr>
+        <w:rFonts w:ascii="Courier New" w:hAnsi="Courier New" w:cs="Courier New" w:hint="default"/>
+      </w:rPr>
+    </w:lvl>
+    <w:lvl w:ilvl="2" w:tplc="04090005" w:tentative="1">
+      <w:start w:val="1"/>
+      <w:numFmt w:val="bullet"/>
+      <w:lvlText w:val=""/>
+      <w:lvlJc w:val="left"/>
+      <w:pPr>
+        <w:ind w:left="2160" w:hanging="360"/>
+      </w:pPr>
+      <w:rPr>
+        <w:rFonts w:ascii="Wingdings" w:hAnsi="Wingdings" w:hint="default"/>
+      </w:rPr>
+    </w:lvl>
+    <w:lvl w:ilvl="3" w:tplc="04090001" w:tentative="1">
+      <w:start w:val="1"/>
+      <w:numFmt w:val="bullet"/>
+      <w:lvlText w:val=""/>
+      <w:lvlJc w:val="left"/>
+      <w:pPr>
+        <w:ind w:left="2880" w:hanging="360"/>
+      </w:pPr>
+      <w:rPr>
+        <w:rFonts w:ascii="Symbol" w:hAnsi="Symbol" w:hint="default"/>
+      </w:rPr>
+    </w:lvl>
+    <w:lvl w:ilvl="4" w:tplc="04090003" w:tentative="1">
+      <w:start w:val="1"/>
+      <w:numFmt w:val="bullet"/>
+      <w:lvlText w:val="o"/>
+      <w:lvlJc w:val="left"/>
+      <w:pPr>
+        <w:ind w:left="3600" w:hanging="360"/>
+      </w:pPr>
+      <w:rPr>
+        <w:rFonts w:ascii="Courier New" w:hAnsi="Courier New" w:cs="Courier New" w:hint="default"/>
+      </w:rPr>
+    </w:lvl>
+    <w:lvl w:ilvl="5" w:tplc="04090005" w:tentative="1">
+      <w:start w:val="1"/>
+      <w:numFmt w:val="bullet"/>
+      <w:lvlText w:val=""/>
+      <w:lvlJc w:val="left"/>
+      <w:pPr>
+        <w:ind w:left="4320" w:hanging="360"/>
+      </w:pPr>
+      <w:rPr>
+        <w:rFonts w:ascii="Wingdings" w:hAnsi="Wingdings" w:hint="default"/>
+      </w:rPr>
+    </w:lvl>
+    <w:lvl w:ilvl="6" w:tplc="04090001" w:tentative="1">
+      <w:start w:val="1"/>
+      <w:numFmt w:val="bullet"/>
+      <w:lvlText w:val=""/>
+      <w:lvlJc w:val="left"/>
+      <w:pPr>
+        <w:ind w:left="5040" w:hanging="360"/>
+      </w:pPr>
+      <w:rPr>
+        <w:rFonts w:ascii="Symbol" w:hAnsi="Symbol" w:hint="default"/>
+      </w:rPr>
+    </w:lvl>
+    <w:lvl w:ilvl="7" w:tplc="04090003" w:tentative="1">
+      <w:start w:val="1"/>
+      <w:numFmt w:val="bullet"/>
+      <w:lvlText w:val="o"/>
+      <w:lvlJc w:val="left"/>
+      <w:pPr>
+        <w:ind w:left="5760" w:hanging="360"/>
+      </w:pPr>
+      <w:rPr>
+        <w:rFonts w:ascii="Courier New" w:hAnsi="Courier New" w:cs="Courier New" w:hint="default"/>
+      </w:rPr>
+    </w:lvl>
+    <w:lvl w:ilvl="8" w:tplc="04090005" w:tentative="1">
+      <w:start w:val="1"/>
+      <w:numFmt w:val="bullet"/>
+      <w:lvlText w:val=""/>
+      <w:lvlJc w:val="left"/>
+      <w:pPr>
+        <w:ind w:left="6480" w:hanging="360"/>
+      </w:pPr>
+      <w:rPr>
+        <w:rFonts w:ascii="Wingdings" w:hAnsi="Wingdings" w:hint="default"/>
+      </w:rPr>
+    </w:lvl>
+  </w:abstractNum>
+  <w:abstractNum w:abstractNumId="10" w15:restartNumberingAfterBreak="0">
     <w:nsid w:val="2E854F8F"/>
     <w:multiLevelType w:val="hybridMultilevel"/>
     <w:tmpl w:val="B6B25CF6"/>
@@ -5813,7 +7270,233 @@
       </w:rPr>
     </w:lvl>
   </w:abstractNum>
-  <w:abstractNum w:abstractNumId="10" w15:restartNumberingAfterBreak="0">
+  <w:abstractNum w:abstractNumId="11" w15:restartNumberingAfterBreak="0">
+    <w:nsid w:val="2FAF777D"/>
+    <w:multiLevelType w:val="hybridMultilevel"/>
+    <w:tmpl w:val="6DFAB1E4"/>
+    <w:lvl w:ilvl="0" w:tplc="04090001">
+      <w:start w:val="1"/>
+      <w:numFmt w:val="bullet"/>
+      <w:lvlText w:val=""/>
+      <w:lvlJc w:val="left"/>
+      <w:pPr>
+        <w:ind w:left="720" w:hanging="360"/>
+      </w:pPr>
+      <w:rPr>
+        <w:rFonts w:ascii="Symbol" w:hAnsi="Symbol" w:hint="default"/>
+      </w:rPr>
+    </w:lvl>
+    <w:lvl w:ilvl="1" w:tplc="04090003" w:tentative="1">
+      <w:start w:val="1"/>
+      <w:numFmt w:val="bullet"/>
+      <w:lvlText w:val="o"/>
+      <w:lvlJc w:val="left"/>
+      <w:pPr>
+        <w:ind w:left="1440" w:hanging="360"/>
+      </w:pPr>
+      <w:rPr>
+        <w:rFonts w:ascii="Courier New" w:hAnsi="Courier New" w:cs="Courier New" w:hint="default"/>
+      </w:rPr>
+    </w:lvl>
+    <w:lvl w:ilvl="2" w:tplc="04090005" w:tentative="1">
+      <w:start w:val="1"/>
+      <w:numFmt w:val="bullet"/>
+      <w:lvlText w:val=""/>
+      <w:lvlJc w:val="left"/>
+      <w:pPr>
+        <w:ind w:left="2160" w:hanging="360"/>
+      </w:pPr>
+      <w:rPr>
+        <w:rFonts w:ascii="Wingdings" w:hAnsi="Wingdings" w:hint="default"/>
+      </w:rPr>
+    </w:lvl>
+    <w:lvl w:ilvl="3" w:tplc="04090001" w:tentative="1">
+      <w:start w:val="1"/>
+      <w:numFmt w:val="bullet"/>
+      <w:lvlText w:val=""/>
+      <w:lvlJc w:val="left"/>
+      <w:pPr>
+        <w:ind w:left="2880" w:hanging="360"/>
+      </w:pPr>
+      <w:rPr>
+        <w:rFonts w:ascii="Symbol" w:hAnsi="Symbol" w:hint="default"/>
+      </w:rPr>
+    </w:lvl>
+    <w:lvl w:ilvl="4" w:tplc="04090003" w:tentative="1">
+      <w:start w:val="1"/>
+      <w:numFmt w:val="bullet"/>
+      <w:lvlText w:val="o"/>
+      <w:lvlJc w:val="left"/>
+      <w:pPr>
+        <w:ind w:left="3600" w:hanging="360"/>
+      </w:pPr>
+      <w:rPr>
+        <w:rFonts w:ascii="Courier New" w:hAnsi="Courier New" w:cs="Courier New" w:hint="default"/>
+      </w:rPr>
+    </w:lvl>
+    <w:lvl w:ilvl="5" w:tplc="04090005" w:tentative="1">
+      <w:start w:val="1"/>
+      <w:numFmt w:val="bullet"/>
+      <w:lvlText w:val=""/>
+      <w:lvlJc w:val="left"/>
+      <w:pPr>
+        <w:ind w:left="4320" w:hanging="360"/>
+      </w:pPr>
+      <w:rPr>
+        <w:rFonts w:ascii="Wingdings" w:hAnsi="Wingdings" w:hint="default"/>
+      </w:rPr>
+    </w:lvl>
+    <w:lvl w:ilvl="6" w:tplc="04090001" w:tentative="1">
+      <w:start w:val="1"/>
+      <w:numFmt w:val="bullet"/>
+      <w:lvlText w:val=""/>
+      <w:lvlJc w:val="left"/>
+      <w:pPr>
+        <w:ind w:left="5040" w:hanging="360"/>
+      </w:pPr>
+      <w:rPr>
+        <w:rFonts w:ascii="Symbol" w:hAnsi="Symbol" w:hint="default"/>
+      </w:rPr>
+    </w:lvl>
+    <w:lvl w:ilvl="7" w:tplc="04090003" w:tentative="1">
+      <w:start w:val="1"/>
+      <w:numFmt w:val="bullet"/>
+      <w:lvlText w:val="o"/>
+      <w:lvlJc w:val="left"/>
+      <w:pPr>
+        <w:ind w:left="5760" w:hanging="360"/>
+      </w:pPr>
+      <w:rPr>
+        <w:rFonts w:ascii="Courier New" w:hAnsi="Courier New" w:cs="Courier New" w:hint="default"/>
+      </w:rPr>
+    </w:lvl>
+    <w:lvl w:ilvl="8" w:tplc="04090005" w:tentative="1">
+      <w:start w:val="1"/>
+      <w:numFmt w:val="bullet"/>
+      <w:lvlText w:val=""/>
+      <w:lvlJc w:val="left"/>
+      <w:pPr>
+        <w:ind w:left="6480" w:hanging="360"/>
+      </w:pPr>
+      <w:rPr>
+        <w:rFonts w:ascii="Wingdings" w:hAnsi="Wingdings" w:hint="default"/>
+      </w:rPr>
+    </w:lvl>
+  </w:abstractNum>
+  <w:abstractNum w:abstractNumId="12" w15:restartNumberingAfterBreak="0">
+    <w:nsid w:val="30BB3936"/>
+    <w:multiLevelType w:val="hybridMultilevel"/>
+    <w:tmpl w:val="3DF08BFC"/>
+    <w:lvl w:ilvl="0" w:tplc="04090001">
+      <w:start w:val="1"/>
+      <w:numFmt w:val="bullet"/>
+      <w:lvlText w:val=""/>
+      <w:lvlJc w:val="left"/>
+      <w:pPr>
+        <w:ind w:left="720" w:hanging="360"/>
+      </w:pPr>
+      <w:rPr>
+        <w:rFonts w:ascii="Symbol" w:hAnsi="Symbol" w:hint="default"/>
+      </w:rPr>
+    </w:lvl>
+    <w:lvl w:ilvl="1" w:tplc="04090003" w:tentative="1">
+      <w:start w:val="1"/>
+      <w:numFmt w:val="bullet"/>
+      <w:lvlText w:val="o"/>
+      <w:lvlJc w:val="left"/>
+      <w:pPr>
+        <w:ind w:left="1440" w:hanging="360"/>
+      </w:pPr>
+      <w:rPr>
+        <w:rFonts w:ascii="Courier New" w:hAnsi="Courier New" w:cs="Courier New" w:hint="default"/>
+      </w:rPr>
+    </w:lvl>
+    <w:lvl w:ilvl="2" w:tplc="04090005" w:tentative="1">
+      <w:start w:val="1"/>
+      <w:numFmt w:val="bullet"/>
+      <w:lvlText w:val=""/>
+      <w:lvlJc w:val="left"/>
+      <w:pPr>
+        <w:ind w:left="2160" w:hanging="360"/>
+      </w:pPr>
+      <w:rPr>
+        <w:rFonts w:ascii="Wingdings" w:hAnsi="Wingdings" w:hint="default"/>
+      </w:rPr>
+    </w:lvl>
+    <w:lvl w:ilvl="3" w:tplc="04090001" w:tentative="1">
+      <w:start w:val="1"/>
+      <w:numFmt w:val="bullet"/>
+      <w:lvlText w:val=""/>
+      <w:lvlJc w:val="left"/>
+      <w:pPr>
+        <w:ind w:left="2880" w:hanging="360"/>
+      </w:pPr>
+      <w:rPr>
+        <w:rFonts w:ascii="Symbol" w:hAnsi="Symbol" w:hint="default"/>
+      </w:rPr>
+    </w:lvl>
+    <w:lvl w:ilvl="4" w:tplc="04090003" w:tentative="1">
+      <w:start w:val="1"/>
+      <w:numFmt w:val="bullet"/>
+      <w:lvlText w:val="o"/>
+      <w:lvlJc w:val="left"/>
+      <w:pPr>
+        <w:ind w:left="3600" w:hanging="360"/>
+      </w:pPr>
+      <w:rPr>
+        <w:rFonts w:ascii="Courier New" w:hAnsi="Courier New" w:cs="Courier New" w:hint="default"/>
+      </w:rPr>
+    </w:lvl>
+    <w:lvl w:ilvl="5" w:tplc="04090005" w:tentative="1">
+      <w:start w:val="1"/>
+      <w:numFmt w:val="bullet"/>
+      <w:lvlText w:val=""/>
+      <w:lvlJc w:val="left"/>
+      <w:pPr>
+        <w:ind w:left="4320" w:hanging="360"/>
+      </w:pPr>
+      <w:rPr>
+        <w:rFonts w:ascii="Wingdings" w:hAnsi="Wingdings" w:hint="default"/>
+      </w:rPr>
+    </w:lvl>
+    <w:lvl w:ilvl="6" w:tplc="04090001" w:tentative="1">
+      <w:start w:val="1"/>
+      <w:numFmt w:val="bullet"/>
+      <w:lvlText w:val=""/>
+      <w:lvlJc w:val="left"/>
+      <w:pPr>
+        <w:ind w:left="5040" w:hanging="360"/>
+      </w:pPr>
+      <w:rPr>
+        <w:rFonts w:ascii="Symbol" w:hAnsi="Symbol" w:hint="default"/>
+      </w:rPr>
+    </w:lvl>
+    <w:lvl w:ilvl="7" w:tplc="04090003" w:tentative="1">
+      <w:start w:val="1"/>
+      <w:numFmt w:val="bullet"/>
+      <w:lvlText w:val="o"/>
+      <w:lvlJc w:val="left"/>
+      <w:pPr>
+        <w:ind w:left="5760" w:hanging="360"/>
+      </w:pPr>
+      <w:rPr>
+        <w:rFonts w:ascii="Courier New" w:hAnsi="Courier New" w:cs="Courier New" w:hint="default"/>
+      </w:rPr>
+    </w:lvl>
+    <w:lvl w:ilvl="8" w:tplc="04090005" w:tentative="1">
+      <w:start w:val="1"/>
+      <w:numFmt w:val="bullet"/>
+      <w:lvlText w:val=""/>
+      <w:lvlJc w:val="left"/>
+      <w:pPr>
+        <w:ind w:left="6480" w:hanging="360"/>
+      </w:pPr>
+      <w:rPr>
+        <w:rFonts w:ascii="Wingdings" w:hAnsi="Wingdings" w:hint="default"/>
+      </w:rPr>
+    </w:lvl>
+  </w:abstractNum>
+  <w:abstractNum w:abstractNumId="13" w15:restartNumberingAfterBreak="0">
     <w:nsid w:val="324A0C7B"/>
     <w:multiLevelType w:val="hybridMultilevel"/>
     <w:tmpl w:val="FC62CF1C"/>
@@ -5926,7 +7609,7 @@
       </w:rPr>
     </w:lvl>
   </w:abstractNum>
-  <w:abstractNum w:abstractNumId="11" w15:restartNumberingAfterBreak="0">
+  <w:abstractNum w:abstractNumId="14" w15:restartNumberingAfterBreak="0">
     <w:nsid w:val="34B00257"/>
     <w:multiLevelType w:val="hybridMultilevel"/>
     <w:tmpl w:val="EF2029DA"/>
@@ -6039,7 +7722,7 @@
       </w:rPr>
     </w:lvl>
   </w:abstractNum>
-  <w:abstractNum w:abstractNumId="12" w15:restartNumberingAfterBreak="0">
+  <w:abstractNum w:abstractNumId="15" w15:restartNumberingAfterBreak="0">
     <w:nsid w:val="3654625C"/>
     <w:multiLevelType w:val="hybridMultilevel"/>
     <w:tmpl w:val="80C47F7A"/>
@@ -6152,7 +7835,120 @@
       </w:rPr>
     </w:lvl>
   </w:abstractNum>
-  <w:abstractNum w:abstractNumId="13" w15:restartNumberingAfterBreak="0">
+  <w:abstractNum w:abstractNumId="16" w15:restartNumberingAfterBreak="0">
+    <w:nsid w:val="47F70C42"/>
+    <w:multiLevelType w:val="hybridMultilevel"/>
+    <w:tmpl w:val="DDBABB8C"/>
+    <w:lvl w:ilvl="0" w:tplc="04090001">
+      <w:start w:val="1"/>
+      <w:numFmt w:val="bullet"/>
+      <w:lvlText w:val=""/>
+      <w:lvlJc w:val="left"/>
+      <w:pPr>
+        <w:ind w:left="720" w:hanging="360"/>
+      </w:pPr>
+      <w:rPr>
+        <w:rFonts w:ascii="Symbol" w:hAnsi="Symbol" w:hint="default"/>
+      </w:rPr>
+    </w:lvl>
+    <w:lvl w:ilvl="1" w:tplc="04090003" w:tentative="1">
+      <w:start w:val="1"/>
+      <w:numFmt w:val="bullet"/>
+      <w:lvlText w:val="o"/>
+      <w:lvlJc w:val="left"/>
+      <w:pPr>
+        <w:ind w:left="1440" w:hanging="360"/>
+      </w:pPr>
+      <w:rPr>
+        <w:rFonts w:ascii="Courier New" w:hAnsi="Courier New" w:cs="Courier New" w:hint="default"/>
+      </w:rPr>
+    </w:lvl>
+    <w:lvl w:ilvl="2" w:tplc="04090005" w:tentative="1">
+      <w:start w:val="1"/>
+      <w:numFmt w:val="bullet"/>
+      <w:lvlText w:val=""/>
+      <w:lvlJc w:val="left"/>
+      <w:pPr>
+        <w:ind w:left="2160" w:hanging="360"/>
+      </w:pPr>
+      <w:rPr>
+        <w:rFonts w:ascii="Wingdings" w:hAnsi="Wingdings" w:hint="default"/>
+      </w:rPr>
+    </w:lvl>
+    <w:lvl w:ilvl="3" w:tplc="04090001" w:tentative="1">
+      <w:start w:val="1"/>
+      <w:numFmt w:val="bullet"/>
+      <w:lvlText w:val=""/>
+      <w:lvlJc w:val="left"/>
+      <w:pPr>
+        <w:ind w:left="2880" w:hanging="360"/>
+      </w:pPr>
+      <w:rPr>
+        <w:rFonts w:ascii="Symbol" w:hAnsi="Symbol" w:hint="default"/>
+      </w:rPr>
+    </w:lvl>
+    <w:lvl w:ilvl="4" w:tplc="04090003" w:tentative="1">
+      <w:start w:val="1"/>
+      <w:numFmt w:val="bullet"/>
+      <w:lvlText w:val="o"/>
+      <w:lvlJc w:val="left"/>
+      <w:pPr>
+        <w:ind w:left="3600" w:hanging="360"/>
+      </w:pPr>
+      <w:rPr>
+        <w:rFonts w:ascii="Courier New" w:hAnsi="Courier New" w:cs="Courier New" w:hint="default"/>
+      </w:rPr>
+    </w:lvl>
+    <w:lvl w:ilvl="5" w:tplc="04090005" w:tentative="1">
+      <w:start w:val="1"/>
+      <w:numFmt w:val="bullet"/>
+      <w:lvlText w:val=""/>
+      <w:lvlJc w:val="left"/>
+      <w:pPr>
+        <w:ind w:left="4320" w:hanging="360"/>
+      </w:pPr>
+      <w:rPr>
+        <w:rFonts w:ascii="Wingdings" w:hAnsi="Wingdings" w:hint="default"/>
+      </w:rPr>
+    </w:lvl>
+    <w:lvl w:ilvl="6" w:tplc="04090001" w:tentative="1">
+      <w:start w:val="1"/>
+      <w:numFmt w:val="bullet"/>
+      <w:lvlText w:val=""/>
+      <w:lvlJc w:val="left"/>
+      <w:pPr>
+        <w:ind w:left="5040" w:hanging="360"/>
+      </w:pPr>
+      <w:rPr>
+        <w:rFonts w:ascii="Symbol" w:hAnsi="Symbol" w:hint="default"/>
+      </w:rPr>
+    </w:lvl>
+    <w:lvl w:ilvl="7" w:tplc="04090003" w:tentative="1">
+      <w:start w:val="1"/>
+      <w:numFmt w:val="bullet"/>
+      <w:lvlText w:val="o"/>
+      <w:lvlJc w:val="left"/>
+      <w:pPr>
+        <w:ind w:left="5760" w:hanging="360"/>
+      </w:pPr>
+      <w:rPr>
+        <w:rFonts w:ascii="Courier New" w:hAnsi="Courier New" w:cs="Courier New" w:hint="default"/>
+      </w:rPr>
+    </w:lvl>
+    <w:lvl w:ilvl="8" w:tplc="04090005" w:tentative="1">
+      <w:start w:val="1"/>
+      <w:numFmt w:val="bullet"/>
+      <w:lvlText w:val=""/>
+      <w:lvlJc w:val="left"/>
+      <w:pPr>
+        <w:ind w:left="6480" w:hanging="360"/>
+      </w:pPr>
+      <w:rPr>
+        <w:rFonts w:ascii="Wingdings" w:hAnsi="Wingdings" w:hint="default"/>
+      </w:rPr>
+    </w:lvl>
+  </w:abstractNum>
+  <w:abstractNum w:abstractNumId="17" w15:restartNumberingAfterBreak="0">
     <w:nsid w:val="4A543C9A"/>
     <w:multiLevelType w:val="hybridMultilevel"/>
     <w:tmpl w:val="431009CC"/>
@@ -6265,7 +8061,7 @@
       </w:rPr>
     </w:lvl>
   </w:abstractNum>
-  <w:abstractNum w:abstractNumId="14" w15:restartNumberingAfterBreak="0">
+  <w:abstractNum w:abstractNumId="18" w15:restartNumberingAfterBreak="0">
     <w:nsid w:val="533C5B8F"/>
     <w:multiLevelType w:val="hybridMultilevel"/>
     <w:tmpl w:val="A9709734"/>
@@ -6354,7 +8150,7 @@
       </w:pPr>
     </w:lvl>
   </w:abstractNum>
-  <w:abstractNum w:abstractNumId="15" w15:restartNumberingAfterBreak="0">
+  <w:abstractNum w:abstractNumId="19" w15:restartNumberingAfterBreak="0">
     <w:nsid w:val="543718C5"/>
     <w:multiLevelType w:val="hybridMultilevel"/>
     <w:tmpl w:val="0BAE5642"/>
@@ -6440,7 +8236,7 @@
       </w:pPr>
     </w:lvl>
   </w:abstractNum>
-  <w:abstractNum w:abstractNumId="16" w15:restartNumberingAfterBreak="0">
+  <w:abstractNum w:abstractNumId="20" w15:restartNumberingAfterBreak="0">
     <w:nsid w:val="5AC04FC3"/>
     <w:multiLevelType w:val="hybridMultilevel"/>
     <w:tmpl w:val="72AA6D22"/>
@@ -6553,7 +8349,7 @@
       </w:rPr>
     </w:lvl>
   </w:abstractNum>
-  <w:abstractNum w:abstractNumId="17" w15:restartNumberingAfterBreak="0">
+  <w:abstractNum w:abstractNumId="21" w15:restartNumberingAfterBreak="0">
     <w:nsid w:val="5AEE26E7"/>
     <w:multiLevelType w:val="hybridMultilevel"/>
     <w:tmpl w:val="404AA64C"/>
@@ -6667,16 +8463,16 @@
     </w:lvl>
   </w:abstractNum>
   <w:num w:numId="1">
-    <w:abstractNumId w:val="10"/>
+    <w:abstractNumId w:val="13"/>
   </w:num>
   <w:num w:numId="2">
-    <w:abstractNumId w:val="12"/>
+    <w:abstractNumId w:val="15"/>
   </w:num>
   <w:num w:numId="3">
-    <w:abstractNumId w:val="15"/>
+    <w:abstractNumId w:val="19"/>
   </w:num>
   <w:num w:numId="4">
-    <w:abstractNumId w:val="14"/>
+    <w:abstractNumId w:val="18"/>
   </w:num>
   <w:num w:numId="5">
     <w:abstractNumId w:val="2"/>
@@ -6697,19 +8493,19 @@
     <w:abstractNumId w:val="1"/>
   </w:num>
   <w:num w:numId="11">
-    <w:abstractNumId w:val="9"/>
+    <w:abstractNumId w:val="10"/>
   </w:num>
   <w:num w:numId="12">
-    <w:abstractNumId w:val="11"/>
+    <w:abstractNumId w:val="14"/>
   </w:num>
   <w:num w:numId="13">
-    <w:abstractNumId w:val="16"/>
+    <w:abstractNumId w:val="20"/>
   </w:num>
   <w:num w:numId="14">
-    <w:abstractNumId w:val="13"/>
+    <w:abstractNumId w:val="17"/>
   </w:num>
   <w:num w:numId="15">
-    <w:abstractNumId w:val="17"/>
+    <w:abstractNumId w:val="21"/>
   </w:num>
   <w:num w:numId="16">
     <w:abstractNumId w:val="8"/>
@@ -6719,6 +8515,18 @@
   </w:num>
   <w:num w:numId="18">
     <w:abstractNumId w:val="5"/>
+  </w:num>
+  <w:num w:numId="19">
+    <w:abstractNumId w:val="11"/>
+  </w:num>
+  <w:num w:numId="20">
+    <w:abstractNumId w:val="9"/>
+  </w:num>
+  <w:num w:numId="21">
+    <w:abstractNumId w:val="16"/>
+  </w:num>
+  <w:num w:numId="22">
+    <w:abstractNumId w:val="12"/>
   </w:num>
 </w:numbering>
 </file>
@@ -7240,6 +9048,50 @@
       <w:spacing w:after="0" w:line="240" w:lineRule="auto"/>
     </w:pPr>
   </w:style>
+  <w:style w:type="paragraph" w:styleId="Header">
+    <w:name w:val="header"/>
+    <w:basedOn w:val="Normal"/>
+    <w:link w:val="HeaderChar"/>
+    <w:uiPriority w:val="99"/>
+    <w:unhideWhenUsed/>
+    <w:rsid w:val="00421257"/>
+    <w:pPr>
+      <w:tabs>
+        <w:tab w:val="center" w:pos="4680"/>
+        <w:tab w:val="right" w:pos="9360"/>
+      </w:tabs>
+      <w:spacing w:after="0" w:line="240" w:lineRule="auto"/>
+    </w:pPr>
+  </w:style>
+  <w:style w:type="character" w:customStyle="1" w:styleId="HeaderChar">
+    <w:name w:val="Header Char"/>
+    <w:basedOn w:val="DefaultParagraphFont"/>
+    <w:link w:val="Header"/>
+    <w:uiPriority w:val="99"/>
+    <w:rsid w:val="00421257"/>
+  </w:style>
+  <w:style w:type="paragraph" w:styleId="Footer">
+    <w:name w:val="footer"/>
+    <w:basedOn w:val="Normal"/>
+    <w:link w:val="FooterChar"/>
+    <w:uiPriority w:val="99"/>
+    <w:unhideWhenUsed/>
+    <w:rsid w:val="00421257"/>
+    <w:pPr>
+      <w:tabs>
+        <w:tab w:val="center" w:pos="4680"/>
+        <w:tab w:val="right" w:pos="9360"/>
+      </w:tabs>
+      <w:spacing w:after="0" w:line="240" w:lineRule="auto"/>
+    </w:pPr>
+  </w:style>
+  <w:style w:type="character" w:customStyle="1" w:styleId="FooterChar">
+    <w:name w:val="Footer Char"/>
+    <w:basedOn w:val="DefaultParagraphFont"/>
+    <w:link w:val="Footer"/>
+    <w:uiPriority w:val="99"/>
+    <w:rsid w:val="00421257"/>
+  </w:style>
 </w:styles>
 </file>
 

</xml_diff>